<commit_message>
professional and ethical issues done :: references added
</commit_message>
<xml_diff>
--- a/Project Specification Report.docx
+++ b/Project Specification Report.docx
@@ -758,21 +758,447 @@
     </w:p>
     <w:p>
       <w:pPr>
-        <w:jc w:val="both"/>
-        <w:rPr>
-          <w:rFonts w:ascii="Times New Roman" w:hAnsi="Times New Roman" w:cs="Times New Roman"/>
+        <w:spacing w:after="0" w:line="240" w:lineRule="auto"/>
+        <w:ind w:firstLine="720"/>
+        <w:rPr>
+          <w:rFonts w:ascii="Times New Roman" w:eastAsia="Times New Roman" w:hAnsi="Times New Roman" w:cs="Times New Roman"/>
+          <w:noProof w:val="0"/>
+          <w:sz w:val="24"/>
+          <w:szCs w:val="24"/>
+        </w:rPr>
+      </w:pPr>
+      <w:r>
+        <w:rPr>
+          <w:rFonts w:ascii="Arial" w:eastAsia="Times New Roman" w:hAnsi="Arial" w:cs="Arial"/>
+          <w:noProof w:val="0"/>
+          <w:color w:val="000000"/>
           <w:sz w:val="32"/>
           <w:szCs w:val="32"/>
         </w:rPr>
-      </w:pPr>
-      <w:r>
+        <w:t>1.3 Professional and Ethical Issues </w:t>
+      </w:r>
+    </w:p>
+    <w:p>
+      <w:pPr>
+        <w:spacing w:before="240" w:after="240" w:line="240" w:lineRule="auto"/>
+        <w:rPr>
+          <w:rFonts w:ascii="Times New Roman" w:eastAsia="Times New Roman" w:hAnsi="Times New Roman" w:cs="Times New Roman"/>
+          <w:noProof w:val="0"/>
+          <w:sz w:val="24"/>
+          <w:szCs w:val="24"/>
+        </w:rPr>
+      </w:pPr>
+      <w:r>
+        <w:rPr>
+          <w:rFonts w:ascii="Times New Roman" w:eastAsia="Times New Roman" w:hAnsi="Times New Roman" w:cs="Times New Roman"/>
+          <w:noProof w:val="0"/>
+          <w:color w:val="000000"/>
+          <w:sz w:val="28"/>
+          <w:szCs w:val="28"/>
+        </w:rPr>
+        <w:t>Security and Privacy Issues</w:t>
+      </w:r>
+    </w:p>
+    <w:p>
+      <w:pPr>
+        <w:spacing w:before="240" w:after="240" w:line="240" w:lineRule="auto"/>
+        <w:rPr>
+          <w:rFonts w:ascii="Times New Roman" w:eastAsia="Times New Roman" w:hAnsi="Times New Roman" w:cs="Times New Roman"/>
+          <w:noProof w:val="0"/>
+          <w:sz w:val="24"/>
+          <w:szCs w:val="24"/>
+        </w:rPr>
+      </w:pPr>
+      <w:r>
+        <w:rPr>
+          <w:rFonts w:ascii="Times New Roman" w:eastAsia="Times New Roman" w:hAnsi="Times New Roman" w:cs="Times New Roman"/>
+          <w:noProof w:val="0"/>
+          <w:color w:val="000000"/>
+        </w:rPr>
+        <w:t xml:space="preserve">Users can only be logged in with the correct credentials including their username and password. While software malfunctions, data security may also be jeopardized , posing the risk of data leakage that are outside the therapist's </w:t>
+      </w:r>
+      <w:proofErr w:type="spellStart"/>
+      <w:proofErr w:type="gramStart"/>
+      <w:r>
+        <w:rPr>
+          <w:rFonts w:ascii="Times New Roman" w:eastAsia="Times New Roman" w:hAnsi="Times New Roman" w:cs="Times New Roman"/>
+          <w:noProof w:val="0"/>
+          <w:color w:val="000000"/>
+        </w:rPr>
+        <w:t>management..</w:t>
+      </w:r>
+      <w:proofErr w:type="gramEnd"/>
+      <w:r>
+        <w:rPr>
+          <w:rFonts w:ascii="Times New Roman" w:eastAsia="Times New Roman" w:hAnsi="Times New Roman" w:cs="Times New Roman"/>
+          <w:noProof w:val="0"/>
+          <w:color w:val="000000"/>
+        </w:rPr>
+        <w:t>Apart</w:t>
+      </w:r>
+      <w:proofErr w:type="spellEnd"/>
+      <w:r>
+        <w:rPr>
+          <w:rFonts w:ascii="Times New Roman" w:eastAsia="Times New Roman" w:hAnsi="Times New Roman" w:cs="Times New Roman"/>
+          <w:noProof w:val="0"/>
+          <w:color w:val="000000"/>
+        </w:rPr>
+        <w:t xml:space="preserve"> from that, all the files and videos we keep in our database are encrypted and closed to outside access. Patient information will not be used for advertising purposes. It will not be shared with 3rd party software. If the patient consents, this person's data will be used to train the AI. </w:t>
+      </w:r>
+    </w:p>
+    <w:p>
+      <w:pPr>
+        <w:spacing w:after="0" w:line="240" w:lineRule="auto"/>
+        <w:rPr>
+          <w:rFonts w:ascii="Times New Roman" w:eastAsia="Times New Roman" w:hAnsi="Times New Roman" w:cs="Times New Roman"/>
+          <w:noProof w:val="0"/>
+          <w:sz w:val="24"/>
+          <w:szCs w:val="24"/>
+        </w:rPr>
+      </w:pPr>
+    </w:p>
+    <w:p>
+      <w:pPr>
+        <w:spacing w:before="240" w:after="240" w:line="240" w:lineRule="auto"/>
+        <w:rPr>
+          <w:rFonts w:ascii="Times New Roman" w:eastAsia="Times New Roman" w:hAnsi="Times New Roman" w:cs="Times New Roman"/>
+          <w:noProof w:val="0"/>
+          <w:sz w:val="24"/>
+          <w:szCs w:val="24"/>
+        </w:rPr>
+      </w:pPr>
+      <w:r>
+        <w:rPr>
+          <w:rFonts w:ascii="Times New Roman" w:eastAsia="Times New Roman" w:hAnsi="Times New Roman" w:cs="Times New Roman"/>
+          <w:noProof w:val="0"/>
+          <w:color w:val="000000"/>
+          <w:sz w:val="28"/>
+          <w:szCs w:val="28"/>
+        </w:rPr>
+        <w:t>Issues with Informed Consent</w:t>
+      </w:r>
+    </w:p>
+    <w:p>
+      <w:pPr>
+        <w:spacing w:before="240" w:after="240" w:line="240" w:lineRule="auto"/>
+        <w:rPr>
+          <w:rFonts w:ascii="Times New Roman" w:eastAsia="Times New Roman" w:hAnsi="Times New Roman" w:cs="Times New Roman"/>
+          <w:noProof w:val="0"/>
+          <w:sz w:val="24"/>
+          <w:szCs w:val="24"/>
+        </w:rPr>
+      </w:pPr>
+      <w:r>
+        <w:rPr>
+          <w:rFonts w:ascii="Times New Roman" w:eastAsia="Times New Roman" w:hAnsi="Times New Roman" w:cs="Times New Roman"/>
+          <w:noProof w:val="0"/>
+          <w:color w:val="000000"/>
+        </w:rPr>
+        <w:t>MAI Therapist needs a specific kind of explicit consent because of the various ways that it differs from classical in-person treatment (such as technological and security obligations). It could be challenging to ascertain the client's competence to offer permission under the law or to judge their mindset. Since we will be recording the patient with a camera during therapy, the person's explicit consent must be obtained prior to therapy. </w:t>
+      </w:r>
+    </w:p>
+    <w:p>
+      <w:pPr>
+        <w:spacing w:before="240" w:after="240" w:line="240" w:lineRule="auto"/>
+        <w:rPr>
+          <w:rFonts w:ascii="Times New Roman" w:eastAsia="Times New Roman" w:hAnsi="Times New Roman" w:cs="Times New Roman"/>
+          <w:noProof w:val="0"/>
+          <w:sz w:val="24"/>
+          <w:szCs w:val="24"/>
+        </w:rPr>
+      </w:pPr>
+      <w:r>
+        <w:rPr>
+          <w:rFonts w:ascii="Times New Roman" w:eastAsia="Times New Roman" w:hAnsi="Times New Roman" w:cs="Times New Roman"/>
+          <w:noProof w:val="0"/>
+          <w:color w:val="000000"/>
+          <w:sz w:val="28"/>
+          <w:szCs w:val="28"/>
+        </w:rPr>
+        <w:t>Patient Mentality</w:t>
+      </w:r>
+    </w:p>
+    <w:p>
+      <w:pPr>
+        <w:spacing w:before="240" w:after="240" w:line="240" w:lineRule="auto"/>
+        <w:rPr>
+          <w:rFonts w:ascii="Times New Roman" w:eastAsia="Times New Roman" w:hAnsi="Times New Roman" w:cs="Times New Roman"/>
+          <w:noProof w:val="0"/>
+          <w:sz w:val="24"/>
+          <w:szCs w:val="24"/>
+        </w:rPr>
+      </w:pPr>
+      <w:r>
+        <w:rPr>
+          <w:rFonts w:ascii="Times New Roman" w:eastAsia="Times New Roman" w:hAnsi="Times New Roman" w:cs="Times New Roman"/>
+          <w:noProof w:val="0"/>
+          <w:color w:val="000000"/>
+        </w:rPr>
+        <w:t>The use of an MAI Therapist might not be appropriate for all clients, pathological features, mental illnesses, or challenges; on occasion, it may even be associated with complications, particularly in cases of severe mental disorders or in clients who seem to be completely dysfunctional and/or a danger to the patient or somebody else.</w:t>
+      </w:r>
+    </w:p>
+    <w:p>
+      <w:pPr>
+        <w:spacing w:after="0" w:line="240" w:lineRule="auto"/>
+        <w:jc w:val="both"/>
+        <w:rPr>
+          <w:rFonts w:ascii="Times New Roman" w:eastAsia="Times New Roman" w:hAnsi="Times New Roman" w:cs="Times New Roman"/>
+          <w:noProof w:val="0"/>
+          <w:sz w:val="24"/>
+          <w:szCs w:val="24"/>
+          <w:lang w:val="tr-TR" w:eastAsia="tr-TR"/>
+        </w:rPr>
+      </w:pPr>
+      <w:r>
+        <w:rPr>
+          <w:rFonts w:ascii="Arial" w:eastAsia="Times New Roman" w:hAnsi="Arial" w:cs="Arial"/>
+          <w:noProof w:val="0"/>
+          <w:color w:val="000000"/>
+          <w:lang w:val="tr-TR" w:eastAsia="tr-TR"/>
+        </w:rPr>
+        <w:t>2. Requirements </w:t>
+      </w:r>
+    </w:p>
+    <w:p>
+      <w:pPr>
+        <w:spacing w:after="0" w:line="240" w:lineRule="auto"/>
+        <w:jc w:val="both"/>
+        <w:rPr>
+          <w:rFonts w:ascii="Times New Roman" w:eastAsia="Times New Roman" w:hAnsi="Times New Roman" w:cs="Times New Roman"/>
+          <w:noProof w:val="0"/>
+          <w:sz w:val="24"/>
+          <w:szCs w:val="24"/>
+          <w:lang w:val="tr-TR" w:eastAsia="tr-TR"/>
+        </w:rPr>
+      </w:pPr>
+      <w:r>
+        <w:rPr>
+          <w:rFonts w:ascii="Arial" w:eastAsia="Times New Roman" w:hAnsi="Arial" w:cs="Arial"/>
+          <w:noProof w:val="0"/>
+          <w:color w:val="000000"/>
+          <w:lang w:val="tr-TR" w:eastAsia="tr-TR"/>
+        </w:rPr>
+        <w:t> → video camera, yapay zeka, görüntü işleme,</w:t>
+      </w:r>
+    </w:p>
+    <w:p>
+      <w:pPr>
+        <w:spacing w:after="0" w:line="240" w:lineRule="auto"/>
+        <w:jc w:val="both"/>
+        <w:rPr>
+          <w:rFonts w:ascii="Times New Roman" w:eastAsia="Times New Roman" w:hAnsi="Times New Roman" w:cs="Times New Roman"/>
+          <w:noProof w:val="0"/>
+          <w:sz w:val="24"/>
+          <w:szCs w:val="24"/>
+          <w:lang w:val="tr-TR" w:eastAsia="tr-TR"/>
+        </w:rPr>
+      </w:pPr>
+    </w:p>
+    <w:p>
+      <w:pPr>
+        <w:spacing w:after="0" w:line="240" w:lineRule="auto"/>
+        <w:jc w:val="both"/>
+        <w:rPr>
+          <w:rFonts w:ascii="Times New Roman" w:eastAsia="Times New Roman" w:hAnsi="Times New Roman" w:cs="Times New Roman"/>
+          <w:noProof w:val="0"/>
+          <w:sz w:val="24"/>
+          <w:szCs w:val="24"/>
+          <w:lang w:val="tr-TR" w:eastAsia="tr-TR"/>
+        </w:rPr>
+      </w:pPr>
+      <w:r>
+        <w:rPr>
+          <w:rFonts w:ascii="Arial" w:eastAsia="Times New Roman" w:hAnsi="Arial" w:cs="Arial"/>
+          <w:noProof w:val="0"/>
+          <w:color w:val="000000"/>
+          <w:lang w:val="tr-TR" w:eastAsia="tr-TR"/>
+        </w:rPr>
+        <w:t>1. Application should be able to record the session.</w:t>
+      </w:r>
+    </w:p>
+    <w:p>
+      <w:pPr>
+        <w:spacing w:after="0" w:line="240" w:lineRule="auto"/>
+        <w:jc w:val="both"/>
+        <w:rPr>
+          <w:rFonts w:ascii="Times New Roman" w:eastAsia="Times New Roman" w:hAnsi="Times New Roman" w:cs="Times New Roman"/>
+          <w:noProof w:val="0"/>
+          <w:sz w:val="24"/>
+          <w:szCs w:val="24"/>
+          <w:lang w:val="tr-TR" w:eastAsia="tr-TR"/>
+        </w:rPr>
+      </w:pPr>
+      <w:r>
+        <w:rPr>
+          <w:rFonts w:ascii="Arial" w:eastAsia="Times New Roman" w:hAnsi="Arial" w:cs="Arial"/>
+          <w:noProof w:val="0"/>
+          <w:color w:val="000000"/>
+          <w:lang w:val="tr-TR" w:eastAsia="tr-TR"/>
+        </w:rPr>
+        <w:t>2. Application should be able to identify the patient's emotions.</w:t>
+      </w:r>
+    </w:p>
+    <w:p>
+      <w:pPr>
+        <w:spacing w:after="0" w:line="240" w:lineRule="auto"/>
+        <w:jc w:val="both"/>
+        <w:rPr>
+          <w:rFonts w:ascii="Times New Roman" w:eastAsia="Times New Roman" w:hAnsi="Times New Roman" w:cs="Times New Roman"/>
+          <w:noProof w:val="0"/>
+          <w:sz w:val="24"/>
+          <w:szCs w:val="24"/>
+          <w:lang w:val="tr-TR" w:eastAsia="tr-TR"/>
+        </w:rPr>
+      </w:pPr>
+      <w:r>
+        <w:rPr>
+          <w:rFonts w:ascii="Arial" w:eastAsia="Times New Roman" w:hAnsi="Arial" w:cs="Arial"/>
+          <w:noProof w:val="0"/>
+          <w:color w:val="000000"/>
+          <w:lang w:val="tr-TR" w:eastAsia="tr-TR"/>
+        </w:rPr>
+        <w:t>3. Application should be able to identify the patient's gestures.</w:t>
+      </w:r>
+    </w:p>
+    <w:p>
+      <w:pPr>
+        <w:spacing w:after="0" w:line="240" w:lineRule="auto"/>
+        <w:jc w:val="both"/>
+        <w:rPr>
+          <w:rFonts w:ascii="Times New Roman" w:eastAsia="Times New Roman" w:hAnsi="Times New Roman" w:cs="Times New Roman"/>
+          <w:noProof w:val="0"/>
+          <w:sz w:val="24"/>
+          <w:szCs w:val="24"/>
+          <w:lang w:val="tr-TR" w:eastAsia="tr-TR"/>
+        </w:rPr>
+      </w:pPr>
+      <w:r>
+        <w:rPr>
+          <w:rFonts w:ascii="Arial" w:eastAsia="Times New Roman" w:hAnsi="Arial" w:cs="Arial"/>
+          <w:noProof w:val="0"/>
+          <w:color w:val="000000"/>
+          <w:lang w:val="tr-TR" w:eastAsia="tr-TR"/>
+        </w:rPr>
+        <w:t>4. Application should be able to identify the patient's speech.</w:t>
+      </w:r>
+    </w:p>
+    <w:p>
+      <w:pPr>
+        <w:spacing w:after="0" w:line="240" w:lineRule="auto"/>
+        <w:jc w:val="both"/>
+        <w:rPr>
+          <w:rFonts w:ascii="Times New Roman" w:eastAsia="Times New Roman" w:hAnsi="Times New Roman" w:cs="Times New Roman"/>
+          <w:noProof w:val="0"/>
+          <w:sz w:val="24"/>
+          <w:szCs w:val="24"/>
+          <w:lang w:val="tr-TR" w:eastAsia="tr-TR"/>
+        </w:rPr>
+      </w:pPr>
+      <w:r>
+        <w:rPr>
+          <w:rFonts w:ascii="Arial" w:eastAsia="Times New Roman" w:hAnsi="Arial" w:cs="Arial"/>
+          <w:noProof w:val="0"/>
+          <w:color w:val="000000"/>
+          <w:lang w:val="tr-TR" w:eastAsia="tr-TR"/>
+        </w:rPr>
+        <w:t>5. Application should be able to identify the patient's facial expressions. </w:t>
+      </w:r>
+    </w:p>
+    <w:p>
+      <w:pPr>
+        <w:spacing w:after="0" w:line="240" w:lineRule="auto"/>
+        <w:jc w:val="both"/>
+        <w:rPr>
+          <w:rFonts w:ascii="Times New Roman" w:eastAsia="Times New Roman" w:hAnsi="Times New Roman" w:cs="Times New Roman"/>
+          <w:noProof w:val="0"/>
+          <w:sz w:val="24"/>
+          <w:szCs w:val="24"/>
+          <w:lang w:val="tr-TR" w:eastAsia="tr-TR"/>
+        </w:rPr>
+      </w:pPr>
+      <w:r>
+        <w:rPr>
+          <w:rFonts w:ascii="Arial" w:eastAsia="Times New Roman" w:hAnsi="Arial" w:cs="Arial"/>
+          <w:noProof w:val="0"/>
+          <w:color w:val="000000"/>
+          <w:lang w:val="tr-TR" w:eastAsia="tr-TR"/>
+        </w:rPr>
+        <w:t>6. Application should be able to convert voice to text.</w:t>
+      </w:r>
+    </w:p>
+    <w:p>
+      <w:pPr>
+        <w:spacing w:after="0" w:line="240" w:lineRule="auto"/>
+        <w:jc w:val="both"/>
+        <w:rPr>
+          <w:rFonts w:ascii="Times New Roman" w:eastAsia="Times New Roman" w:hAnsi="Times New Roman" w:cs="Times New Roman"/>
+          <w:noProof w:val="0"/>
+          <w:sz w:val="24"/>
+          <w:szCs w:val="24"/>
+          <w:lang w:val="tr-TR" w:eastAsia="tr-TR"/>
+        </w:rPr>
+      </w:pPr>
+      <w:r>
+        <w:rPr>
+          <w:rFonts w:ascii="Arial" w:eastAsia="Times New Roman" w:hAnsi="Arial" w:cs="Arial"/>
+          <w:noProof w:val="0"/>
+          <w:color w:val="000000"/>
+          <w:lang w:val="tr-TR" w:eastAsia="tr-TR"/>
+        </w:rPr>
+        <w:t>7. Application should be able to analyze the therapist's questions.</w:t>
+      </w:r>
+    </w:p>
+    <w:p>
+      <w:pPr>
+        <w:spacing w:after="0" w:line="240" w:lineRule="auto"/>
+        <w:jc w:val="both"/>
+        <w:rPr>
+          <w:rFonts w:ascii="Times New Roman" w:eastAsia="Times New Roman" w:hAnsi="Times New Roman" w:cs="Times New Roman"/>
+          <w:noProof w:val="0"/>
+          <w:sz w:val="24"/>
+          <w:szCs w:val="24"/>
+          <w:lang w:val="tr-TR" w:eastAsia="tr-TR"/>
+        </w:rPr>
+      </w:pPr>
+      <w:r>
+        <w:rPr>
+          <w:rFonts w:ascii="Arial" w:eastAsia="Times New Roman" w:hAnsi="Arial" w:cs="Arial"/>
+          <w:noProof w:val="0"/>
+          <w:color w:val="000000"/>
+          <w:lang w:val="tr-TR" w:eastAsia="tr-TR"/>
+        </w:rPr>
+        <w:t>8. Application should be able to analyze the patient's answers.</w:t>
+      </w:r>
+    </w:p>
+    <w:p>
+      <w:pPr>
+        <w:spacing w:after="0" w:line="240" w:lineRule="auto"/>
+        <w:jc w:val="both"/>
+        <w:rPr>
+          <w:rFonts w:ascii="Times New Roman" w:eastAsia="Times New Roman" w:hAnsi="Times New Roman" w:cs="Times New Roman"/>
+          <w:noProof w:val="0"/>
+          <w:sz w:val="24"/>
+          <w:szCs w:val="24"/>
+          <w:lang w:val="tr-TR" w:eastAsia="tr-TR"/>
+        </w:rPr>
+      </w:pPr>
+      <w:r>
+        <w:rPr>
+          <w:rFonts w:ascii="Arial" w:eastAsia="Times New Roman" w:hAnsi="Arial" w:cs="Arial"/>
+          <w:noProof w:val="0"/>
+          <w:color w:val="000000"/>
+          <w:lang w:val="tr-TR" w:eastAsia="tr-TR"/>
+        </w:rPr>
+        <w:t>9. Application should be able to provide a report to the therapist.</w:t>
+      </w:r>
+    </w:p>
+    <w:p>
+      <w:pPr>
+        <w:jc w:val="both"/>
         <w:rPr>
           <w:rFonts w:ascii="Times New Roman" w:hAnsi="Times New Roman" w:cs="Times New Roman"/>
-          <w:sz w:val="32"/>
-          <w:szCs w:val="32"/>
-        </w:rPr>
-        <w:t>Security and Privacy Issues</w:t>
-      </w:r>
+        </w:rPr>
+      </w:pPr>
     </w:p>
     <w:p>
       <w:pPr>
@@ -781,36 +1207,38 @@
           <w:rFonts w:ascii="Times New Roman" w:hAnsi="Times New Roman" w:cs="Times New Roman"/>
         </w:rPr>
       </w:pPr>
-      <w:r>
+    </w:p>
+    <w:p>
+      <w:pPr>
+        <w:jc w:val="both"/>
         <w:rPr>
           <w:rFonts w:ascii="Times New Roman" w:hAnsi="Times New Roman" w:cs="Times New Roman"/>
         </w:rPr>
-        <w:t>One of the issues with MAI Therapist privacy, confidentiality, security, and safety is the use of insecure websites such as readily hackable business applications . While software malfunctions, data security may also be jeopardized , posing the risk of data leakage that are outside the therapist's management.</w:t>
-      </w:r>
-      <w:r>
+      </w:pPr>
+    </w:p>
+    <w:p>
+      <w:pPr>
+        <w:jc w:val="both"/>
         <w:rPr>
           <w:rFonts w:ascii="Times New Roman" w:hAnsi="Times New Roman" w:cs="Times New Roman"/>
         </w:rPr>
-        <w:t xml:space="preserve">  59 60 61 62</w:t>
-      </w:r>
+      </w:pPr>
     </w:p>
     <w:p>
       <w:pPr>
         <w:jc w:val="both"/>
         <w:rPr>
           <w:rFonts w:ascii="Times New Roman" w:hAnsi="Times New Roman" w:cs="Times New Roman"/>
-          <w:sz w:val="32"/>
-          <w:szCs w:val="32"/>
-        </w:rPr>
-      </w:pPr>
-      <w:r>
+        </w:rPr>
+      </w:pPr>
+    </w:p>
+    <w:p>
+      <w:pPr>
+        <w:jc w:val="both"/>
         <w:rPr>
           <w:rFonts w:ascii="Times New Roman" w:hAnsi="Times New Roman" w:cs="Times New Roman"/>
-          <w:sz w:val="32"/>
-          <w:szCs w:val="32"/>
-        </w:rPr>
-        <w:t>Communicative Problems</w:t>
-      </w:r>
+        </w:rPr>
+      </w:pPr>
     </w:p>
     <w:p>
       <w:pPr>
@@ -819,449 +1247,1479 @@
           <w:rFonts w:ascii="Times New Roman" w:hAnsi="Times New Roman" w:cs="Times New Roman"/>
         </w:rPr>
       </w:pPr>
-      <w:r>
-        <w:rPr>
-          <w:rFonts w:ascii="Times New Roman" w:hAnsi="Times New Roman" w:cs="Times New Roman"/>
-        </w:rPr>
-        <w:t>The lack of non-verbal indicators in therapeutic connection, particularly when utilizing message technologies as well as when employing cellphone or teleconference, is one of the most often highlighted negative aspects and may result in misconceptions and misinterpretation [see (20)]. The entire diagnostic procedure and psychiatric evaluation might be hampered if a therapist missed some crucial piece of healthcare data [see (28)]. It might be challenging to develop kindness, sincerity, and sentiments while using email in this situation because of the time gap and absence of immediacy [see (64)]. Due to these factors, not all therapy techniques and strategies may be suitable for use with online MAI Therapist.</w:t>
-      </w:r>
-    </w:p>
-    <w:p>
-      <w:pPr>
-        <w:jc w:val="both"/>
-        <w:rPr>
-          <w:rFonts w:ascii="Times New Roman" w:hAnsi="Times New Roman" w:cs="Times New Roman"/>
-          <w:sz w:val="32"/>
-          <w:szCs w:val="32"/>
-        </w:rPr>
-      </w:pPr>
-      <w:r>
-        <w:rPr>
-          <w:rFonts w:ascii="Times New Roman" w:hAnsi="Times New Roman" w:cs="Times New Roman"/>
-          <w:sz w:val="32"/>
-          <w:szCs w:val="32"/>
-        </w:rPr>
-        <w:t>Emergency</w:t>
-      </w:r>
-    </w:p>
-    <w:p>
-      <w:pPr>
-        <w:jc w:val="both"/>
-        <w:rPr>
-          <w:rFonts w:ascii="Times New Roman" w:hAnsi="Times New Roman" w:cs="Times New Roman"/>
-        </w:rPr>
-      </w:pPr>
-      <w:r>
-        <w:rPr>
-          <w:rFonts w:ascii="Times New Roman" w:hAnsi="Times New Roman" w:cs="Times New Roman"/>
-        </w:rPr>
-        <w:t>There are concerns if a scenario in which there is a harm to oneself or others can be recognized and handled when the client and the psychiatrist are in separate places [see (67)]. Verifying the client's identification and address [see (68)], technology challenges [see (69)], and merge treatment are additional ethical concerns with relation to emergencies or crises.</w:t>
-      </w:r>
-      <w:r>
-        <w:rPr>
-          <w:rFonts w:ascii="Times New Roman" w:hAnsi="Times New Roman" w:cs="Times New Roman"/>
-        </w:rPr>
-        <w:t>[70]</w:t>
-      </w:r>
-    </w:p>
-    <w:p>
-      <w:pPr>
-        <w:jc w:val="both"/>
-        <w:rPr>
-          <w:rFonts w:ascii="Times New Roman" w:hAnsi="Times New Roman" w:cs="Times New Roman"/>
-          <w:sz w:val="32"/>
-          <w:szCs w:val="32"/>
-        </w:rPr>
-      </w:pPr>
-      <w:r>
-        <w:rPr>
-          <w:rFonts w:ascii="Times New Roman" w:hAnsi="Times New Roman" w:cs="Times New Roman"/>
-          <w:sz w:val="32"/>
-          <w:szCs w:val="32"/>
-        </w:rPr>
-        <w:t>Issues with Informed Consent</w:t>
-      </w:r>
-    </w:p>
-    <w:p>
-      <w:pPr>
-        <w:jc w:val="both"/>
-        <w:rPr>
-          <w:rFonts w:ascii="Times New Roman" w:hAnsi="Times New Roman" w:cs="Times New Roman"/>
-        </w:rPr>
-      </w:pPr>
-      <w:r>
-        <w:rPr>
-          <w:rFonts w:ascii="Times New Roman" w:hAnsi="Times New Roman" w:cs="Times New Roman"/>
-        </w:rPr>
-        <w:t>MAI Therapist needs a specific kind of explicit consent because of the various ways that it differs from in-person treatment (such as technological and security obligations) [see (71)]. It could be challenging to ascertain the client's competence to offer permission under the law or to judge their mindset [see (72)].</w:t>
-      </w:r>
-    </w:p>
-    <w:p>
-      <w:pPr>
-        <w:jc w:val="both"/>
-        <w:rPr>
-          <w:rFonts w:ascii="Times New Roman" w:hAnsi="Times New Roman" w:cs="Times New Roman"/>
-          <w:sz w:val="32"/>
-          <w:szCs w:val="32"/>
-        </w:rPr>
-      </w:pPr>
-      <w:r>
-        <w:rPr>
-          <w:rFonts w:ascii="Times New Roman" w:hAnsi="Times New Roman" w:cs="Times New Roman"/>
-          <w:sz w:val="32"/>
-          <w:szCs w:val="32"/>
-        </w:rPr>
-        <w:t xml:space="preserve">Patient </w:t>
-      </w:r>
-      <w:r>
-        <w:rPr>
-          <w:rFonts w:ascii="Times New Roman" w:hAnsi="Times New Roman" w:cs="Times New Roman"/>
-          <w:sz w:val="32"/>
-          <w:szCs w:val="32"/>
-        </w:rPr>
-        <w:t>Mentality</w:t>
-      </w:r>
-    </w:p>
-    <w:p>
-      <w:pPr>
-        <w:jc w:val="both"/>
-        <w:rPr>
-          <w:rFonts w:ascii="Times New Roman" w:hAnsi="Times New Roman" w:cs="Times New Roman"/>
-        </w:rPr>
-      </w:pPr>
-      <w:r>
-        <w:rPr>
-          <w:rFonts w:ascii="Times New Roman" w:hAnsi="Times New Roman" w:cs="Times New Roman"/>
-        </w:rPr>
-        <w:t>The use of an MAI Therapist might not be appropriate for all clients, pathological features, mental illnesses, or challenges; on occasion, it may even be associated with complications, particularly in cases of severe mental disorders or in clients who seem to be completely dysfunctional and/or a danger to the patient or somebody else [see (16)]. Another obstacle can be a client's incapacity, decreased ability, or distress when utilizing software [see (15)].</w:t>
-      </w:r>
-    </w:p>
-    <w:p>
-      <w:pPr>
-        <w:jc w:val="both"/>
-        <w:rPr>
-          <w:rFonts w:ascii="Times New Roman" w:hAnsi="Times New Roman" w:cs="Times New Roman"/>
-          <w:sz w:val="32"/>
-          <w:szCs w:val="32"/>
-        </w:rPr>
-      </w:pPr>
-      <w:r>
-        <w:rPr>
-          <w:rFonts w:ascii="Times New Roman" w:hAnsi="Times New Roman" w:cs="Times New Roman"/>
-          <w:sz w:val="32"/>
-          <w:szCs w:val="32"/>
-        </w:rPr>
-        <w:t>Software Issues</w:t>
-      </w:r>
-    </w:p>
-    <w:p>
-      <w:pPr>
-        <w:jc w:val="both"/>
-        <w:rPr>
-          <w:rFonts w:ascii="Times New Roman" w:hAnsi="Times New Roman" w:cs="Times New Roman"/>
-        </w:rPr>
-      </w:pPr>
-      <w:r>
-        <w:rPr>
-          <w:rFonts w:ascii="Times New Roman" w:hAnsi="Times New Roman" w:cs="Times New Roman"/>
-        </w:rPr>
-        <w:t>In this situation, technical issues and breakdowns are serious problems that might cause annoyance and rage, which could be upsetting or disruptive.</w:t>
-      </w:r>
-    </w:p>
-    <w:p>
-      <w:pPr>
-        <w:jc w:val="both"/>
-        <w:rPr>
-          <w:rFonts w:ascii="Times New Roman" w:hAnsi="Times New Roman" w:cs="Times New Roman"/>
-          <w:sz w:val="32"/>
-          <w:szCs w:val="32"/>
-        </w:rPr>
-      </w:pPr>
-      <w:r>
-        <w:rPr>
-          <w:rFonts w:ascii="Times New Roman" w:hAnsi="Times New Roman" w:cs="Times New Roman"/>
-          <w:sz w:val="32"/>
-          <w:szCs w:val="32"/>
-        </w:rPr>
-        <w:t>Computer Use</w:t>
-      </w:r>
-    </w:p>
-    <w:p>
-      <w:pPr>
-        <w:jc w:val="both"/>
-        <w:rPr>
-          <w:rFonts w:ascii="Times New Roman" w:hAnsi="Times New Roman" w:cs="Times New Roman"/>
-        </w:rPr>
-      </w:pPr>
-      <w:r>
-        <w:rPr>
-          <w:rFonts w:ascii="Times New Roman" w:hAnsi="Times New Roman" w:cs="Times New Roman"/>
-        </w:rPr>
-        <w:t>MAI therapist may encourage excessive internet use, which might lead to addictive behaviors [see (47)], perhaps resulting in increased peer rejection [see (84)]. visibility to unreliable, deceptive, or other types of wellness or other data (85)</w:t>
-      </w:r>
-    </w:p>
-    <w:p>
-      <w:pPr>
-        <w:jc w:val="both"/>
-        <w:rPr>
-          <w:rFonts w:ascii="Times New Roman" w:hAnsi="Times New Roman" w:cs="Times New Roman"/>
-        </w:rPr>
-      </w:pPr>
-    </w:p>
-    <w:p>
-      <w:pPr>
-        <w:spacing w:after="0" w:line="240" w:lineRule="auto"/>
-        <w:jc w:val="both"/>
-        <w:rPr>
-          <w:rFonts w:ascii="Times New Roman" w:eastAsia="Times New Roman" w:hAnsi="Times New Roman" w:cs="Times New Roman"/>
-          <w:noProof w:val="0"/>
-          <w:sz w:val="24"/>
-          <w:szCs w:val="24"/>
-          <w:lang w:val="tr-TR" w:eastAsia="tr-TR"/>
-        </w:rPr>
-      </w:pPr>
-      <w:r>
-        <w:rPr>
-          <w:rFonts w:ascii="Arial" w:eastAsia="Times New Roman" w:hAnsi="Arial" w:cs="Arial"/>
-          <w:noProof w:val="0"/>
-          <w:color w:val="000000"/>
-          <w:lang w:val="tr-TR" w:eastAsia="tr-TR"/>
+    </w:p>
+    <w:p>
+      <w:pPr>
+        <w:spacing w:after="0" w:line="240" w:lineRule="auto"/>
+        <w:rPr>
+          <w:rFonts w:ascii="Times New Roman" w:eastAsia="Times New Roman" w:hAnsi="Times New Roman" w:cs="Times New Roman"/>
+          <w:noProof w:val="0"/>
+          <w:sz w:val="24"/>
+          <w:szCs w:val="24"/>
+        </w:rPr>
+      </w:pPr>
+      <w:proofErr w:type="spellStart"/>
+      <w:r>
+        <w:rPr>
+          <w:rFonts w:ascii="Georgia" w:eastAsia="Times New Roman" w:hAnsi="Georgia" w:cs="Times New Roman"/>
+          <w:noProof w:val="0"/>
+          <w:color w:val="282828"/>
+          <w:sz w:val="21"/>
+          <w:szCs w:val="21"/>
         </w:rPr>
         <w:lastRenderedPageBreak/>
-        <w:t>2. Requirements </w:t>
-      </w:r>
-    </w:p>
-    <w:p>
-      <w:pPr>
-        <w:spacing w:after="0" w:line="240" w:lineRule="auto"/>
-        <w:jc w:val="both"/>
-        <w:rPr>
-          <w:rFonts w:ascii="Times New Roman" w:eastAsia="Times New Roman" w:hAnsi="Times New Roman" w:cs="Times New Roman"/>
-          <w:noProof w:val="0"/>
-          <w:sz w:val="24"/>
-          <w:szCs w:val="24"/>
-          <w:lang w:val="tr-TR" w:eastAsia="tr-TR"/>
-        </w:rPr>
-      </w:pPr>
-      <w:r>
-        <w:rPr>
-          <w:rFonts w:ascii="Arial" w:eastAsia="Times New Roman" w:hAnsi="Arial" w:cs="Arial"/>
-          <w:noProof w:val="0"/>
-          <w:color w:val="000000"/>
-          <w:lang w:val="tr-TR" w:eastAsia="tr-TR"/>
-        </w:rPr>
-        <w:t> → video camera, yapay zeka, görüntü işleme,</w:t>
-      </w:r>
-    </w:p>
-    <w:p>
-      <w:pPr>
-        <w:spacing w:after="0" w:line="240" w:lineRule="auto"/>
-        <w:jc w:val="both"/>
-        <w:rPr>
-          <w:rFonts w:ascii="Times New Roman" w:eastAsia="Times New Roman" w:hAnsi="Times New Roman" w:cs="Times New Roman"/>
-          <w:noProof w:val="0"/>
-          <w:sz w:val="24"/>
-          <w:szCs w:val="24"/>
-          <w:lang w:val="tr-TR" w:eastAsia="tr-TR"/>
-        </w:rPr>
-      </w:pPr>
-    </w:p>
-    <w:p>
-      <w:pPr>
-        <w:spacing w:after="0" w:line="240" w:lineRule="auto"/>
-        <w:jc w:val="both"/>
-        <w:rPr>
-          <w:rFonts w:ascii="Times New Roman" w:eastAsia="Times New Roman" w:hAnsi="Times New Roman" w:cs="Times New Roman"/>
-          <w:noProof w:val="0"/>
-          <w:sz w:val="24"/>
-          <w:szCs w:val="24"/>
-          <w:lang w:val="tr-TR" w:eastAsia="tr-TR"/>
-        </w:rPr>
-      </w:pPr>
-      <w:r>
-        <w:rPr>
-          <w:rFonts w:ascii="Arial" w:eastAsia="Times New Roman" w:hAnsi="Arial" w:cs="Arial"/>
-          <w:noProof w:val="0"/>
-          <w:color w:val="000000"/>
-          <w:lang w:val="tr-TR" w:eastAsia="tr-TR"/>
-        </w:rPr>
-        <w:t>1. Application should be able to record the session.</w:t>
-      </w:r>
-    </w:p>
-    <w:p>
-      <w:pPr>
-        <w:spacing w:after="0" w:line="240" w:lineRule="auto"/>
-        <w:jc w:val="both"/>
-        <w:rPr>
-          <w:rFonts w:ascii="Times New Roman" w:eastAsia="Times New Roman" w:hAnsi="Times New Roman" w:cs="Times New Roman"/>
-          <w:noProof w:val="0"/>
-          <w:sz w:val="24"/>
-          <w:szCs w:val="24"/>
-          <w:lang w:val="tr-TR" w:eastAsia="tr-TR"/>
-        </w:rPr>
-      </w:pPr>
-      <w:r>
-        <w:rPr>
-          <w:rFonts w:ascii="Arial" w:eastAsia="Times New Roman" w:hAnsi="Arial" w:cs="Arial"/>
-          <w:noProof w:val="0"/>
-          <w:color w:val="000000"/>
-          <w:lang w:val="tr-TR" w:eastAsia="tr-TR"/>
-        </w:rPr>
-        <w:t>2. Application should be able to identify the patient's emotions.</w:t>
-      </w:r>
-    </w:p>
-    <w:p>
-      <w:pPr>
-        <w:spacing w:after="0" w:line="240" w:lineRule="auto"/>
-        <w:jc w:val="both"/>
-        <w:rPr>
-          <w:rFonts w:ascii="Times New Roman" w:eastAsia="Times New Roman" w:hAnsi="Times New Roman" w:cs="Times New Roman"/>
-          <w:noProof w:val="0"/>
-          <w:sz w:val="24"/>
-          <w:szCs w:val="24"/>
-          <w:lang w:val="tr-TR" w:eastAsia="tr-TR"/>
-        </w:rPr>
-      </w:pPr>
-      <w:r>
-        <w:rPr>
-          <w:rFonts w:ascii="Arial" w:eastAsia="Times New Roman" w:hAnsi="Arial" w:cs="Arial"/>
-          <w:noProof w:val="0"/>
-          <w:color w:val="000000"/>
-          <w:lang w:val="tr-TR" w:eastAsia="tr-TR"/>
-        </w:rPr>
-        <w:t>3. Application should be able to identify the patient's gestures.</w:t>
-      </w:r>
-    </w:p>
-    <w:p>
-      <w:pPr>
-        <w:spacing w:after="0" w:line="240" w:lineRule="auto"/>
-        <w:jc w:val="both"/>
-        <w:rPr>
-          <w:rFonts w:ascii="Times New Roman" w:eastAsia="Times New Roman" w:hAnsi="Times New Roman" w:cs="Times New Roman"/>
-          <w:noProof w:val="0"/>
-          <w:sz w:val="24"/>
-          <w:szCs w:val="24"/>
-          <w:lang w:val="tr-TR" w:eastAsia="tr-TR"/>
-        </w:rPr>
-      </w:pPr>
-      <w:r>
-        <w:rPr>
-          <w:rFonts w:ascii="Arial" w:eastAsia="Times New Roman" w:hAnsi="Arial" w:cs="Arial"/>
-          <w:noProof w:val="0"/>
-          <w:color w:val="000000"/>
-          <w:lang w:val="tr-TR" w:eastAsia="tr-TR"/>
-        </w:rPr>
-        <w:t>4. Application should be able to identify the patient's speech.</w:t>
-      </w:r>
-    </w:p>
-    <w:p>
-      <w:pPr>
-        <w:spacing w:after="0" w:line="240" w:lineRule="auto"/>
-        <w:jc w:val="both"/>
-        <w:rPr>
-          <w:rFonts w:ascii="Times New Roman" w:eastAsia="Times New Roman" w:hAnsi="Times New Roman" w:cs="Times New Roman"/>
-          <w:noProof w:val="0"/>
-          <w:sz w:val="24"/>
-          <w:szCs w:val="24"/>
-          <w:lang w:val="tr-TR" w:eastAsia="tr-TR"/>
-        </w:rPr>
-      </w:pPr>
-      <w:r>
-        <w:rPr>
-          <w:rFonts w:ascii="Arial" w:eastAsia="Times New Roman" w:hAnsi="Arial" w:cs="Arial"/>
-          <w:noProof w:val="0"/>
-          <w:color w:val="000000"/>
-          <w:lang w:val="tr-TR" w:eastAsia="tr-TR"/>
-        </w:rPr>
-        <w:t>5. Application should be able to identify the patient's facial expressions. </w:t>
-      </w:r>
-    </w:p>
-    <w:p>
-      <w:pPr>
-        <w:spacing w:after="0" w:line="240" w:lineRule="auto"/>
-        <w:jc w:val="both"/>
-        <w:rPr>
-          <w:rFonts w:ascii="Times New Roman" w:eastAsia="Times New Roman" w:hAnsi="Times New Roman" w:cs="Times New Roman"/>
-          <w:noProof w:val="0"/>
-          <w:sz w:val="24"/>
-          <w:szCs w:val="24"/>
-          <w:lang w:val="tr-TR" w:eastAsia="tr-TR"/>
-        </w:rPr>
-      </w:pPr>
-      <w:r>
-        <w:rPr>
-          <w:rFonts w:ascii="Arial" w:eastAsia="Times New Roman" w:hAnsi="Arial" w:cs="Arial"/>
-          <w:noProof w:val="0"/>
-          <w:color w:val="000000"/>
-          <w:lang w:val="tr-TR" w:eastAsia="tr-TR"/>
-        </w:rPr>
-        <w:t>6. Application should be able to convert voice to text.</w:t>
-      </w:r>
-    </w:p>
-    <w:p>
-      <w:pPr>
-        <w:spacing w:after="0" w:line="240" w:lineRule="auto"/>
-        <w:jc w:val="both"/>
-        <w:rPr>
-          <w:rFonts w:ascii="Times New Roman" w:eastAsia="Times New Roman" w:hAnsi="Times New Roman" w:cs="Times New Roman"/>
-          <w:noProof w:val="0"/>
-          <w:sz w:val="24"/>
-          <w:szCs w:val="24"/>
-          <w:lang w:val="tr-TR" w:eastAsia="tr-TR"/>
-        </w:rPr>
-      </w:pPr>
-      <w:r>
-        <w:rPr>
-          <w:rFonts w:ascii="Arial" w:eastAsia="Times New Roman" w:hAnsi="Arial" w:cs="Arial"/>
-          <w:noProof w:val="0"/>
-          <w:color w:val="000000"/>
-          <w:lang w:val="tr-TR" w:eastAsia="tr-TR"/>
-        </w:rPr>
-        <w:t>7. Application should be able to analyze the therapist's questions.</w:t>
-      </w:r>
-    </w:p>
-    <w:p>
-      <w:pPr>
-        <w:spacing w:after="0" w:line="240" w:lineRule="auto"/>
-        <w:jc w:val="both"/>
-        <w:rPr>
-          <w:rFonts w:ascii="Times New Roman" w:eastAsia="Times New Roman" w:hAnsi="Times New Roman" w:cs="Times New Roman"/>
-          <w:noProof w:val="0"/>
-          <w:sz w:val="24"/>
-          <w:szCs w:val="24"/>
-          <w:lang w:val="tr-TR" w:eastAsia="tr-TR"/>
-        </w:rPr>
-      </w:pPr>
-      <w:r>
-        <w:rPr>
-          <w:rFonts w:ascii="Arial" w:eastAsia="Times New Roman" w:hAnsi="Arial" w:cs="Arial"/>
-          <w:noProof w:val="0"/>
-          <w:color w:val="000000"/>
-          <w:lang w:val="tr-TR" w:eastAsia="tr-TR"/>
-        </w:rPr>
-        <w:t>8. Application should be able to analyze the patient's answers.</w:t>
-      </w:r>
-    </w:p>
-    <w:p>
-      <w:pPr>
-        <w:spacing w:after="0" w:line="240" w:lineRule="auto"/>
-        <w:jc w:val="both"/>
-        <w:rPr>
-          <w:rFonts w:ascii="Times New Roman" w:eastAsia="Times New Roman" w:hAnsi="Times New Roman" w:cs="Times New Roman"/>
-          <w:noProof w:val="0"/>
-          <w:sz w:val="24"/>
-          <w:szCs w:val="24"/>
-          <w:lang w:val="tr-TR" w:eastAsia="tr-TR"/>
-        </w:rPr>
-      </w:pPr>
-      <w:r>
-        <w:rPr>
-          <w:rFonts w:ascii="Arial" w:eastAsia="Times New Roman" w:hAnsi="Arial" w:cs="Arial"/>
-          <w:noProof w:val="0"/>
-          <w:color w:val="000000"/>
-          <w:lang w:val="tr-TR" w:eastAsia="tr-TR"/>
-        </w:rPr>
-        <w:t>9. Application should be able to provide a report to the therapist.</w:t>
+        <w:t>Heinlen</w:t>
+      </w:r>
+      <w:proofErr w:type="spellEnd"/>
+      <w:r>
+        <w:rPr>
+          <w:rFonts w:ascii="Georgia" w:eastAsia="Times New Roman" w:hAnsi="Georgia" w:cs="Times New Roman"/>
+          <w:noProof w:val="0"/>
+          <w:color w:val="282828"/>
+          <w:sz w:val="21"/>
+          <w:szCs w:val="21"/>
+        </w:rPr>
+        <w:t xml:space="preserve"> KT, </w:t>
+      </w:r>
+      <w:proofErr w:type="spellStart"/>
+      <w:r>
+        <w:rPr>
+          <w:rFonts w:ascii="Georgia" w:eastAsia="Times New Roman" w:hAnsi="Georgia" w:cs="Times New Roman"/>
+          <w:noProof w:val="0"/>
+          <w:color w:val="282828"/>
+          <w:sz w:val="21"/>
+          <w:szCs w:val="21"/>
+        </w:rPr>
+        <w:t>Welfel</w:t>
+      </w:r>
+      <w:proofErr w:type="spellEnd"/>
+      <w:r>
+        <w:rPr>
+          <w:rFonts w:ascii="Georgia" w:eastAsia="Times New Roman" w:hAnsi="Georgia" w:cs="Times New Roman"/>
+          <w:noProof w:val="0"/>
+          <w:color w:val="282828"/>
+          <w:sz w:val="21"/>
+          <w:szCs w:val="21"/>
+        </w:rPr>
+        <w:t xml:space="preserve"> ER, Richmond EN, </w:t>
+      </w:r>
+      <w:proofErr w:type="spellStart"/>
+      <w:r>
+        <w:rPr>
+          <w:rFonts w:ascii="Georgia" w:eastAsia="Times New Roman" w:hAnsi="Georgia" w:cs="Times New Roman"/>
+          <w:noProof w:val="0"/>
+          <w:color w:val="282828"/>
+          <w:sz w:val="21"/>
+          <w:szCs w:val="21"/>
+        </w:rPr>
+        <w:t>Rak</w:t>
+      </w:r>
+      <w:proofErr w:type="spellEnd"/>
+      <w:r>
+        <w:rPr>
+          <w:rFonts w:ascii="Georgia" w:eastAsia="Times New Roman" w:hAnsi="Georgia" w:cs="Times New Roman"/>
+          <w:noProof w:val="0"/>
+          <w:color w:val="282828"/>
+          <w:sz w:val="21"/>
+          <w:szCs w:val="21"/>
+        </w:rPr>
+        <w:t xml:space="preserve"> CF. The scope of </w:t>
+      </w:r>
+      <w:proofErr w:type="spellStart"/>
+      <w:r>
+        <w:rPr>
+          <w:rFonts w:ascii="Georgia" w:eastAsia="Times New Roman" w:hAnsi="Georgia" w:cs="Times New Roman"/>
+          <w:noProof w:val="0"/>
+          <w:color w:val="282828"/>
+          <w:sz w:val="21"/>
+          <w:szCs w:val="21"/>
+        </w:rPr>
+        <w:t>WebCounseling</w:t>
+      </w:r>
+      <w:proofErr w:type="spellEnd"/>
+      <w:r>
+        <w:rPr>
+          <w:rFonts w:ascii="Georgia" w:eastAsia="Times New Roman" w:hAnsi="Georgia" w:cs="Times New Roman"/>
+          <w:noProof w:val="0"/>
+          <w:color w:val="282828"/>
+          <w:sz w:val="21"/>
+          <w:szCs w:val="21"/>
+        </w:rPr>
+        <w:t xml:space="preserve">: A survey of services and compliance with NBCC Standards for the ethical practice of </w:t>
+      </w:r>
+      <w:proofErr w:type="spellStart"/>
+      <w:r>
+        <w:rPr>
+          <w:rFonts w:ascii="Georgia" w:eastAsia="Times New Roman" w:hAnsi="Georgia" w:cs="Times New Roman"/>
+          <w:noProof w:val="0"/>
+          <w:color w:val="282828"/>
+          <w:sz w:val="21"/>
+          <w:szCs w:val="21"/>
+        </w:rPr>
+        <w:t>WebCounseling</w:t>
+      </w:r>
+      <w:proofErr w:type="spellEnd"/>
+      <w:r>
+        <w:rPr>
+          <w:rFonts w:ascii="Georgia" w:eastAsia="Times New Roman" w:hAnsi="Georgia" w:cs="Times New Roman"/>
+          <w:noProof w:val="0"/>
+          <w:color w:val="282828"/>
+          <w:sz w:val="21"/>
+          <w:szCs w:val="21"/>
+        </w:rPr>
+        <w:t xml:space="preserve">. </w:t>
+      </w:r>
+      <w:r>
+        <w:rPr>
+          <w:rFonts w:ascii="Arial" w:eastAsia="Times New Roman" w:hAnsi="Arial" w:cs="Arial"/>
+          <w:i/>
+          <w:iCs/>
+          <w:noProof w:val="0"/>
+          <w:color w:val="282828"/>
+          <w:sz w:val="21"/>
+          <w:szCs w:val="21"/>
+        </w:rPr>
+        <w:t>J Couns Dev</w:t>
+      </w:r>
+      <w:r>
+        <w:rPr>
+          <w:rFonts w:ascii="Georgia" w:eastAsia="Times New Roman" w:hAnsi="Georgia" w:cs="Times New Roman"/>
+          <w:noProof w:val="0"/>
+          <w:color w:val="282828"/>
+          <w:sz w:val="21"/>
+          <w:szCs w:val="21"/>
+        </w:rPr>
+        <w:t xml:space="preserve"> (2003</w:t>
+      </w:r>
+    </w:p>
+    <w:p>
+      <w:pPr>
+        <w:spacing w:after="0" w:line="240" w:lineRule="auto"/>
+        <w:rPr>
+          <w:rFonts w:ascii="Times New Roman" w:eastAsia="Times New Roman" w:hAnsi="Times New Roman" w:cs="Times New Roman"/>
+          <w:noProof w:val="0"/>
+          <w:sz w:val="24"/>
+          <w:szCs w:val="24"/>
+        </w:rPr>
+      </w:pPr>
+    </w:p>
+    <w:p>
+      <w:pPr>
+        <w:spacing w:after="0" w:line="240" w:lineRule="auto"/>
+        <w:rPr>
+          <w:rFonts w:ascii="Times New Roman" w:eastAsia="Times New Roman" w:hAnsi="Times New Roman" w:cs="Times New Roman"/>
+          <w:noProof w:val="0"/>
+          <w:sz w:val="24"/>
+          <w:szCs w:val="24"/>
+        </w:rPr>
+      </w:pPr>
+      <w:r>
+        <w:rPr>
+          <w:rFonts w:ascii="Georgia" w:eastAsia="Times New Roman" w:hAnsi="Georgia" w:cs="Times New Roman"/>
+          <w:noProof w:val="0"/>
+          <w:color w:val="282828"/>
+          <w:sz w:val="21"/>
+          <w:szCs w:val="21"/>
+        </w:rPr>
+        <w:t> </w:t>
+      </w:r>
+      <w:proofErr w:type="spellStart"/>
+      <w:r>
+        <w:rPr>
+          <w:rFonts w:ascii="Georgia" w:eastAsia="Times New Roman" w:hAnsi="Georgia" w:cs="Times New Roman"/>
+          <w:noProof w:val="0"/>
+          <w:color w:val="282828"/>
+          <w:sz w:val="21"/>
+          <w:szCs w:val="21"/>
+        </w:rPr>
+        <w:t>Fantus</w:t>
+      </w:r>
+      <w:proofErr w:type="spellEnd"/>
+      <w:r>
+        <w:rPr>
+          <w:rFonts w:ascii="Georgia" w:eastAsia="Times New Roman" w:hAnsi="Georgia" w:cs="Times New Roman"/>
+          <w:noProof w:val="0"/>
+          <w:color w:val="282828"/>
+          <w:sz w:val="21"/>
+          <w:szCs w:val="21"/>
+        </w:rPr>
+        <w:t xml:space="preserve"> S, Mishna F. The ethical and clinical implications of utilizing cybercommunication in face-to-face therapy. </w:t>
+      </w:r>
+      <w:r>
+        <w:rPr>
+          <w:rFonts w:ascii="Arial" w:eastAsia="Times New Roman" w:hAnsi="Arial" w:cs="Arial"/>
+          <w:i/>
+          <w:iCs/>
+          <w:noProof w:val="0"/>
+          <w:color w:val="282828"/>
+          <w:sz w:val="21"/>
+          <w:szCs w:val="21"/>
+        </w:rPr>
+        <w:t xml:space="preserve">Smith Coll Stud </w:t>
+      </w:r>
+      <w:proofErr w:type="gramStart"/>
+      <w:r>
+        <w:rPr>
+          <w:rFonts w:ascii="Arial" w:eastAsia="Times New Roman" w:hAnsi="Arial" w:cs="Arial"/>
+          <w:i/>
+          <w:iCs/>
+          <w:noProof w:val="0"/>
+          <w:color w:val="282828"/>
+          <w:sz w:val="21"/>
+          <w:szCs w:val="21"/>
+        </w:rPr>
+        <w:t>In</w:t>
+      </w:r>
+      <w:proofErr w:type="gramEnd"/>
+      <w:r>
+        <w:rPr>
+          <w:rFonts w:ascii="Arial" w:eastAsia="Times New Roman" w:hAnsi="Arial" w:cs="Arial"/>
+          <w:i/>
+          <w:iCs/>
+          <w:noProof w:val="0"/>
+          <w:color w:val="282828"/>
+          <w:sz w:val="21"/>
+          <w:szCs w:val="21"/>
+        </w:rPr>
+        <w:t xml:space="preserve"> Soc Work</w:t>
+      </w:r>
+      <w:r>
+        <w:rPr>
+          <w:rFonts w:ascii="Georgia" w:eastAsia="Times New Roman" w:hAnsi="Georgia" w:cs="Times New Roman"/>
+          <w:noProof w:val="0"/>
+          <w:color w:val="282828"/>
+          <w:sz w:val="21"/>
+          <w:szCs w:val="21"/>
+        </w:rPr>
+        <w:t xml:space="preserve"> (2013)</w:t>
+      </w:r>
+    </w:p>
+    <w:p>
+      <w:pPr>
+        <w:spacing w:after="0" w:line="240" w:lineRule="auto"/>
+        <w:rPr>
+          <w:rFonts w:ascii="Times New Roman" w:eastAsia="Times New Roman" w:hAnsi="Times New Roman" w:cs="Times New Roman"/>
+          <w:noProof w:val="0"/>
+          <w:sz w:val="24"/>
+          <w:szCs w:val="24"/>
+        </w:rPr>
+      </w:pPr>
+    </w:p>
+    <w:p>
+      <w:pPr>
+        <w:spacing w:after="0" w:line="240" w:lineRule="auto"/>
+        <w:rPr>
+          <w:rFonts w:ascii="Times New Roman" w:eastAsia="Times New Roman" w:hAnsi="Times New Roman" w:cs="Times New Roman"/>
+          <w:noProof w:val="0"/>
+          <w:sz w:val="24"/>
+          <w:szCs w:val="24"/>
+        </w:rPr>
+      </w:pPr>
+      <w:r>
+        <w:rPr>
+          <w:rFonts w:ascii="Georgia" w:eastAsia="Times New Roman" w:hAnsi="Georgia" w:cs="Times New Roman"/>
+          <w:noProof w:val="0"/>
+          <w:color w:val="282828"/>
+          <w:sz w:val="21"/>
+          <w:szCs w:val="21"/>
+        </w:rPr>
+        <w:t xml:space="preserve">Childress CA, </w:t>
+      </w:r>
+      <w:proofErr w:type="spellStart"/>
+      <w:r>
+        <w:rPr>
+          <w:rFonts w:ascii="Georgia" w:eastAsia="Times New Roman" w:hAnsi="Georgia" w:cs="Times New Roman"/>
+          <w:noProof w:val="0"/>
+          <w:color w:val="282828"/>
+          <w:sz w:val="21"/>
+          <w:szCs w:val="21"/>
+        </w:rPr>
+        <w:t>Asamen</w:t>
+      </w:r>
+      <w:proofErr w:type="spellEnd"/>
+      <w:r>
+        <w:rPr>
+          <w:rFonts w:ascii="Georgia" w:eastAsia="Times New Roman" w:hAnsi="Georgia" w:cs="Times New Roman"/>
+          <w:noProof w:val="0"/>
+          <w:color w:val="282828"/>
+          <w:sz w:val="21"/>
+          <w:szCs w:val="21"/>
+        </w:rPr>
+        <w:t xml:space="preserve"> JK. The emerging relationship of psychology and the Internet: Proposed guidelines for conducting Internet intervention research. </w:t>
+      </w:r>
+      <w:r>
+        <w:rPr>
+          <w:rFonts w:ascii="Arial" w:eastAsia="Times New Roman" w:hAnsi="Arial" w:cs="Arial"/>
+          <w:i/>
+          <w:iCs/>
+          <w:noProof w:val="0"/>
+          <w:color w:val="282828"/>
+          <w:sz w:val="21"/>
+          <w:szCs w:val="21"/>
+        </w:rPr>
+        <w:t xml:space="preserve">Ethics </w:t>
+      </w:r>
+      <w:proofErr w:type="spellStart"/>
+      <w:r>
+        <w:rPr>
+          <w:rFonts w:ascii="Arial" w:eastAsia="Times New Roman" w:hAnsi="Arial" w:cs="Arial"/>
+          <w:i/>
+          <w:iCs/>
+          <w:noProof w:val="0"/>
+          <w:color w:val="282828"/>
+          <w:sz w:val="21"/>
+          <w:szCs w:val="21"/>
+        </w:rPr>
+        <w:t>Behav</w:t>
+      </w:r>
+      <w:proofErr w:type="spellEnd"/>
+      <w:r>
+        <w:rPr>
+          <w:rFonts w:ascii="Georgia" w:eastAsia="Times New Roman" w:hAnsi="Georgia" w:cs="Times New Roman"/>
+          <w:noProof w:val="0"/>
+          <w:color w:val="282828"/>
+          <w:sz w:val="21"/>
+          <w:szCs w:val="21"/>
+        </w:rPr>
+        <w:t xml:space="preserve"> (1998)</w:t>
+      </w:r>
+    </w:p>
+    <w:p>
+      <w:pPr>
+        <w:spacing w:after="0" w:line="240" w:lineRule="auto"/>
+        <w:rPr>
+          <w:rFonts w:ascii="Times New Roman" w:eastAsia="Times New Roman" w:hAnsi="Times New Roman" w:cs="Times New Roman"/>
+          <w:noProof w:val="0"/>
+          <w:sz w:val="24"/>
+          <w:szCs w:val="24"/>
+        </w:rPr>
+      </w:pPr>
+    </w:p>
+    <w:p>
+      <w:pPr>
+        <w:spacing w:after="0" w:line="240" w:lineRule="auto"/>
+        <w:rPr>
+          <w:rFonts w:ascii="Times New Roman" w:eastAsia="Times New Roman" w:hAnsi="Times New Roman" w:cs="Times New Roman"/>
+          <w:noProof w:val="0"/>
+          <w:sz w:val="24"/>
+          <w:szCs w:val="24"/>
+        </w:rPr>
+      </w:pPr>
+      <w:proofErr w:type="spellStart"/>
+      <w:r>
+        <w:rPr>
+          <w:rFonts w:ascii="Georgia" w:eastAsia="Times New Roman" w:hAnsi="Georgia" w:cs="Times New Roman"/>
+          <w:noProof w:val="0"/>
+          <w:color w:val="282828"/>
+          <w:sz w:val="21"/>
+          <w:szCs w:val="21"/>
+        </w:rPr>
+        <w:t>Palomares</w:t>
+      </w:r>
+      <w:proofErr w:type="spellEnd"/>
+      <w:r>
+        <w:rPr>
+          <w:rFonts w:ascii="Georgia" w:eastAsia="Times New Roman" w:hAnsi="Georgia" w:cs="Times New Roman"/>
+          <w:noProof w:val="0"/>
+          <w:color w:val="282828"/>
+          <w:sz w:val="21"/>
+          <w:szCs w:val="21"/>
+        </w:rPr>
+        <w:t xml:space="preserve"> RS, Miller TW. Security and transmission of data and information. In: Campbell LF, </w:t>
+      </w:r>
+      <w:proofErr w:type="spellStart"/>
+      <w:r>
+        <w:rPr>
+          <w:rFonts w:ascii="Georgia" w:eastAsia="Times New Roman" w:hAnsi="Georgia" w:cs="Times New Roman"/>
+          <w:noProof w:val="0"/>
+          <w:color w:val="282828"/>
+          <w:sz w:val="21"/>
+          <w:szCs w:val="21"/>
+        </w:rPr>
+        <w:t>Millán</w:t>
+      </w:r>
+      <w:proofErr w:type="spellEnd"/>
+      <w:r>
+        <w:rPr>
+          <w:rFonts w:ascii="Georgia" w:eastAsia="Times New Roman" w:hAnsi="Georgia" w:cs="Times New Roman"/>
+          <w:noProof w:val="0"/>
+          <w:color w:val="282828"/>
+          <w:sz w:val="21"/>
+          <w:szCs w:val="21"/>
+        </w:rPr>
+        <w:t xml:space="preserve"> F, Martin JN, editors. </w:t>
+      </w:r>
+      <w:r>
+        <w:rPr>
+          <w:rFonts w:ascii="Arial" w:eastAsia="Times New Roman" w:hAnsi="Arial" w:cs="Arial"/>
+          <w:i/>
+          <w:iCs/>
+          <w:noProof w:val="0"/>
+          <w:color w:val="282828"/>
+          <w:sz w:val="21"/>
+          <w:szCs w:val="21"/>
+        </w:rPr>
+        <w:t>A telepsychology casebook: Using technology ethically and effectively in your professional practice</w:t>
+      </w:r>
+      <w:r>
+        <w:rPr>
+          <w:rFonts w:ascii="Georgia" w:eastAsia="Times New Roman" w:hAnsi="Georgia" w:cs="Times New Roman"/>
+          <w:noProof w:val="0"/>
+          <w:color w:val="282828"/>
+          <w:sz w:val="21"/>
+          <w:szCs w:val="21"/>
+        </w:rPr>
+        <w:t>. Washington, DC, US: American Psychological Association (2018). p. 83–98.</w:t>
+      </w:r>
+    </w:p>
+    <w:p>
+      <w:pPr>
+        <w:spacing w:after="0" w:line="240" w:lineRule="auto"/>
+        <w:rPr>
+          <w:rFonts w:ascii="Times New Roman" w:eastAsia="Times New Roman" w:hAnsi="Times New Roman" w:cs="Times New Roman"/>
+          <w:noProof w:val="0"/>
+          <w:sz w:val="24"/>
+          <w:szCs w:val="24"/>
+        </w:rPr>
+      </w:pPr>
+    </w:p>
+    <w:p>
+      <w:pPr>
+        <w:spacing w:after="0" w:line="240" w:lineRule="auto"/>
+        <w:rPr>
+          <w:rFonts w:ascii="Times New Roman" w:eastAsia="Times New Roman" w:hAnsi="Times New Roman" w:cs="Times New Roman"/>
+          <w:noProof w:val="0"/>
+          <w:sz w:val="24"/>
+          <w:szCs w:val="24"/>
+        </w:rPr>
+      </w:pPr>
+      <w:r>
+        <w:rPr>
+          <w:rFonts w:ascii="Georgia" w:eastAsia="Times New Roman" w:hAnsi="Georgia" w:cs="Times New Roman"/>
+          <w:noProof w:val="0"/>
+          <w:color w:val="282828"/>
+          <w:sz w:val="21"/>
+          <w:szCs w:val="21"/>
+        </w:rPr>
+        <w:t xml:space="preserve">Harris B, Birnbaum R. Ethical and legal implications on the use of technology in counselling. </w:t>
+      </w:r>
+      <w:r>
+        <w:rPr>
+          <w:rFonts w:ascii="Arial" w:eastAsia="Times New Roman" w:hAnsi="Arial" w:cs="Arial"/>
+          <w:i/>
+          <w:iCs/>
+          <w:noProof w:val="0"/>
+          <w:color w:val="282828"/>
+          <w:sz w:val="21"/>
+          <w:szCs w:val="21"/>
+        </w:rPr>
+        <w:t>Clin Soc Work J</w:t>
+      </w:r>
+      <w:r>
+        <w:rPr>
+          <w:rFonts w:ascii="Georgia" w:eastAsia="Times New Roman" w:hAnsi="Georgia" w:cs="Times New Roman"/>
+          <w:noProof w:val="0"/>
+          <w:color w:val="282828"/>
+          <w:sz w:val="21"/>
+          <w:szCs w:val="21"/>
+        </w:rPr>
+        <w:t xml:space="preserve"> (2015)</w:t>
+      </w:r>
+    </w:p>
+    <w:p>
+      <w:pPr>
+        <w:spacing w:after="0" w:line="240" w:lineRule="auto"/>
+        <w:rPr>
+          <w:rFonts w:ascii="Times New Roman" w:eastAsia="Times New Roman" w:hAnsi="Times New Roman" w:cs="Times New Roman"/>
+          <w:noProof w:val="0"/>
+          <w:sz w:val="24"/>
+          <w:szCs w:val="24"/>
+        </w:rPr>
+      </w:pPr>
+    </w:p>
+    <w:p>
+      <w:pPr>
+        <w:spacing w:after="0" w:line="240" w:lineRule="auto"/>
+        <w:rPr>
+          <w:rFonts w:ascii="Times New Roman" w:eastAsia="Times New Roman" w:hAnsi="Times New Roman" w:cs="Times New Roman"/>
+          <w:noProof w:val="0"/>
+          <w:sz w:val="24"/>
+          <w:szCs w:val="24"/>
+        </w:rPr>
+      </w:pPr>
+      <w:r>
+        <w:rPr>
+          <w:rFonts w:ascii="Georgia" w:eastAsia="Times New Roman" w:hAnsi="Georgia" w:cs="Times New Roman"/>
+          <w:noProof w:val="0"/>
+          <w:color w:val="282828"/>
+          <w:sz w:val="21"/>
+          <w:szCs w:val="21"/>
+        </w:rPr>
+        <w:t xml:space="preserve">Bauman S, Rivers I. </w:t>
+      </w:r>
+      <w:r>
+        <w:rPr>
+          <w:rFonts w:ascii="Arial" w:eastAsia="Times New Roman" w:hAnsi="Arial" w:cs="Arial"/>
+          <w:i/>
+          <w:iCs/>
+          <w:noProof w:val="0"/>
+          <w:color w:val="282828"/>
+          <w:sz w:val="21"/>
+          <w:szCs w:val="21"/>
+        </w:rPr>
+        <w:t>Mental health in the digital age</w:t>
+      </w:r>
+      <w:r>
+        <w:rPr>
+          <w:rFonts w:ascii="Georgia" w:eastAsia="Times New Roman" w:hAnsi="Georgia" w:cs="Times New Roman"/>
+          <w:noProof w:val="0"/>
+          <w:color w:val="282828"/>
+          <w:sz w:val="21"/>
+          <w:szCs w:val="21"/>
+        </w:rPr>
+        <w:t>. New York, NY: Palgrave Macmillan (2015).</w:t>
+      </w:r>
+    </w:p>
+    <w:p>
+      <w:pPr>
+        <w:spacing w:after="0" w:line="240" w:lineRule="auto"/>
+        <w:rPr>
+          <w:rFonts w:ascii="Times New Roman" w:eastAsia="Times New Roman" w:hAnsi="Times New Roman" w:cs="Times New Roman"/>
+          <w:noProof w:val="0"/>
+          <w:sz w:val="24"/>
+          <w:szCs w:val="24"/>
+        </w:rPr>
+      </w:pPr>
+    </w:p>
+    <w:p>
+      <w:pPr>
+        <w:spacing w:after="0" w:line="240" w:lineRule="auto"/>
+        <w:rPr>
+          <w:rFonts w:ascii="Times New Roman" w:eastAsia="Times New Roman" w:hAnsi="Times New Roman" w:cs="Times New Roman"/>
+          <w:noProof w:val="0"/>
+          <w:sz w:val="24"/>
+          <w:szCs w:val="24"/>
+        </w:rPr>
+      </w:pPr>
+      <w:r>
+        <w:rPr>
+          <w:rFonts w:ascii="Georgia" w:eastAsia="Times New Roman" w:hAnsi="Georgia" w:cs="Times New Roman"/>
+          <w:noProof w:val="0"/>
+          <w:color w:val="282828"/>
+          <w:sz w:val="21"/>
+          <w:szCs w:val="21"/>
+        </w:rPr>
+        <w:t xml:space="preserve">Van </w:t>
+      </w:r>
+      <w:proofErr w:type="spellStart"/>
+      <w:r>
+        <w:rPr>
+          <w:rFonts w:ascii="Georgia" w:eastAsia="Times New Roman" w:hAnsi="Georgia" w:cs="Times New Roman"/>
+          <w:noProof w:val="0"/>
+          <w:color w:val="282828"/>
+          <w:sz w:val="21"/>
+          <w:szCs w:val="21"/>
+        </w:rPr>
+        <w:t>Wynsberghe</w:t>
+      </w:r>
+      <w:proofErr w:type="spellEnd"/>
+      <w:r>
+        <w:rPr>
+          <w:rFonts w:ascii="Georgia" w:eastAsia="Times New Roman" w:hAnsi="Georgia" w:cs="Times New Roman"/>
+          <w:noProof w:val="0"/>
+          <w:color w:val="282828"/>
+          <w:sz w:val="21"/>
+          <w:szCs w:val="21"/>
+        </w:rPr>
+        <w:t xml:space="preserve"> A, </w:t>
+      </w:r>
+      <w:proofErr w:type="spellStart"/>
+      <w:r>
+        <w:rPr>
+          <w:rFonts w:ascii="Georgia" w:eastAsia="Times New Roman" w:hAnsi="Georgia" w:cs="Times New Roman"/>
+          <w:noProof w:val="0"/>
+          <w:color w:val="282828"/>
+          <w:sz w:val="21"/>
+          <w:szCs w:val="21"/>
+        </w:rPr>
+        <w:t>Gastmans</w:t>
+      </w:r>
+      <w:proofErr w:type="spellEnd"/>
+      <w:r>
+        <w:rPr>
+          <w:rFonts w:ascii="Georgia" w:eastAsia="Times New Roman" w:hAnsi="Georgia" w:cs="Times New Roman"/>
+          <w:noProof w:val="0"/>
+          <w:color w:val="282828"/>
+          <w:sz w:val="21"/>
+          <w:szCs w:val="21"/>
+        </w:rPr>
+        <w:t xml:space="preserve"> C. Telepsychiatry and the meaning of in-person contact: A preliminary ethical appraisal. </w:t>
+      </w:r>
+      <w:r>
+        <w:rPr>
+          <w:rFonts w:ascii="Arial" w:eastAsia="Times New Roman" w:hAnsi="Arial" w:cs="Arial"/>
+          <w:i/>
+          <w:iCs/>
+          <w:noProof w:val="0"/>
+          <w:color w:val="282828"/>
+          <w:sz w:val="21"/>
+          <w:szCs w:val="21"/>
+        </w:rPr>
+        <w:t xml:space="preserve">Med Health Care </w:t>
+      </w:r>
+      <w:proofErr w:type="spellStart"/>
+      <w:r>
+        <w:rPr>
+          <w:rFonts w:ascii="Arial" w:eastAsia="Times New Roman" w:hAnsi="Arial" w:cs="Arial"/>
+          <w:i/>
+          <w:iCs/>
+          <w:noProof w:val="0"/>
+          <w:color w:val="282828"/>
+          <w:sz w:val="21"/>
+          <w:szCs w:val="21"/>
+        </w:rPr>
+        <w:t>Philos</w:t>
+      </w:r>
+      <w:proofErr w:type="spellEnd"/>
+      <w:r>
+        <w:rPr>
+          <w:rFonts w:ascii="Georgia" w:eastAsia="Times New Roman" w:hAnsi="Georgia" w:cs="Times New Roman"/>
+          <w:noProof w:val="0"/>
+          <w:color w:val="282828"/>
+          <w:sz w:val="21"/>
+          <w:szCs w:val="21"/>
+        </w:rPr>
+        <w:t xml:space="preserve"> (2009)</w:t>
+      </w:r>
+    </w:p>
+    <w:p>
+      <w:pPr>
+        <w:spacing w:after="0" w:line="240" w:lineRule="auto"/>
+        <w:rPr>
+          <w:rFonts w:ascii="Times New Roman" w:eastAsia="Times New Roman" w:hAnsi="Times New Roman" w:cs="Times New Roman"/>
+          <w:noProof w:val="0"/>
+          <w:sz w:val="24"/>
+          <w:szCs w:val="24"/>
+        </w:rPr>
+      </w:pPr>
+    </w:p>
+    <w:p>
+      <w:pPr>
+        <w:spacing w:after="0" w:line="240" w:lineRule="auto"/>
+        <w:rPr>
+          <w:rFonts w:ascii="Times New Roman" w:eastAsia="Times New Roman" w:hAnsi="Times New Roman" w:cs="Times New Roman"/>
+          <w:noProof w:val="0"/>
+          <w:sz w:val="24"/>
+          <w:szCs w:val="24"/>
+        </w:rPr>
+      </w:pPr>
+      <w:r>
+        <w:rPr>
+          <w:rFonts w:ascii="Georgia" w:eastAsia="Times New Roman" w:hAnsi="Georgia" w:cs="Times New Roman"/>
+          <w:noProof w:val="0"/>
+          <w:color w:val="282828"/>
+          <w:sz w:val="21"/>
+          <w:szCs w:val="21"/>
+        </w:rPr>
+        <w:t xml:space="preserve">Barak A. Psychological applications on the Internet: A discipline on the threshold of a new millennium. </w:t>
+      </w:r>
+      <w:r>
+        <w:rPr>
+          <w:rFonts w:ascii="Arial" w:eastAsia="Times New Roman" w:hAnsi="Arial" w:cs="Arial"/>
+          <w:i/>
+          <w:iCs/>
+          <w:noProof w:val="0"/>
+          <w:color w:val="282828"/>
+          <w:sz w:val="21"/>
+          <w:szCs w:val="21"/>
+        </w:rPr>
+        <w:t xml:space="preserve">Appl </w:t>
+      </w:r>
+      <w:proofErr w:type="spellStart"/>
+      <w:r>
+        <w:rPr>
+          <w:rFonts w:ascii="Arial" w:eastAsia="Times New Roman" w:hAnsi="Arial" w:cs="Arial"/>
+          <w:i/>
+          <w:iCs/>
+          <w:noProof w:val="0"/>
+          <w:color w:val="282828"/>
+          <w:sz w:val="21"/>
+          <w:szCs w:val="21"/>
+        </w:rPr>
+        <w:t>Prev</w:t>
+      </w:r>
+      <w:proofErr w:type="spellEnd"/>
+      <w:r>
+        <w:rPr>
+          <w:rFonts w:ascii="Arial" w:eastAsia="Times New Roman" w:hAnsi="Arial" w:cs="Arial"/>
+          <w:i/>
+          <w:iCs/>
+          <w:noProof w:val="0"/>
+          <w:color w:val="282828"/>
+          <w:sz w:val="21"/>
+          <w:szCs w:val="21"/>
+        </w:rPr>
+        <w:t xml:space="preserve"> Psychol</w:t>
+      </w:r>
+      <w:r>
+        <w:rPr>
+          <w:rFonts w:ascii="Georgia" w:eastAsia="Times New Roman" w:hAnsi="Georgia" w:cs="Times New Roman"/>
+          <w:noProof w:val="0"/>
+          <w:color w:val="282828"/>
+          <w:sz w:val="21"/>
+          <w:szCs w:val="21"/>
+        </w:rPr>
+        <w:t xml:space="preserve"> (1999)</w:t>
+      </w:r>
+    </w:p>
+    <w:p>
+      <w:pPr>
+        <w:spacing w:after="0" w:line="240" w:lineRule="auto"/>
+        <w:rPr>
+          <w:rFonts w:ascii="Times New Roman" w:eastAsia="Times New Roman" w:hAnsi="Times New Roman" w:cs="Times New Roman"/>
+          <w:noProof w:val="0"/>
+          <w:sz w:val="24"/>
+          <w:szCs w:val="24"/>
+        </w:rPr>
+      </w:pPr>
+    </w:p>
+    <w:p>
+      <w:pPr>
+        <w:spacing w:after="0" w:line="240" w:lineRule="auto"/>
+        <w:rPr>
+          <w:rFonts w:ascii="Times New Roman" w:eastAsia="Times New Roman" w:hAnsi="Times New Roman" w:cs="Times New Roman"/>
+          <w:noProof w:val="0"/>
+          <w:sz w:val="24"/>
+          <w:szCs w:val="24"/>
+        </w:rPr>
+      </w:pPr>
+      <w:proofErr w:type="spellStart"/>
+      <w:r>
+        <w:rPr>
+          <w:rFonts w:ascii="Georgia" w:eastAsia="Times New Roman" w:hAnsi="Georgia" w:cs="Times New Roman"/>
+          <w:noProof w:val="0"/>
+          <w:color w:val="282828"/>
+          <w:sz w:val="21"/>
+          <w:szCs w:val="21"/>
+        </w:rPr>
+        <w:t>Golkaramnay</w:t>
+      </w:r>
+      <w:proofErr w:type="spellEnd"/>
+      <w:r>
+        <w:rPr>
+          <w:rFonts w:ascii="Georgia" w:eastAsia="Times New Roman" w:hAnsi="Georgia" w:cs="Times New Roman"/>
+          <w:noProof w:val="0"/>
+          <w:color w:val="282828"/>
+          <w:sz w:val="21"/>
+          <w:szCs w:val="21"/>
+        </w:rPr>
+        <w:t xml:space="preserve"> V, </w:t>
+      </w:r>
+      <w:proofErr w:type="spellStart"/>
+      <w:r>
+        <w:rPr>
+          <w:rFonts w:ascii="Georgia" w:eastAsia="Times New Roman" w:hAnsi="Georgia" w:cs="Times New Roman"/>
+          <w:noProof w:val="0"/>
+          <w:color w:val="282828"/>
+          <w:sz w:val="21"/>
+          <w:szCs w:val="21"/>
+        </w:rPr>
+        <w:t>Wangemann</w:t>
+      </w:r>
+      <w:proofErr w:type="spellEnd"/>
+      <w:r>
+        <w:rPr>
+          <w:rFonts w:ascii="Georgia" w:eastAsia="Times New Roman" w:hAnsi="Georgia" w:cs="Times New Roman"/>
+          <w:noProof w:val="0"/>
+          <w:color w:val="282828"/>
+          <w:sz w:val="21"/>
+          <w:szCs w:val="21"/>
+        </w:rPr>
+        <w:t xml:space="preserve"> T, Dogs J, Dogs P, </w:t>
+      </w:r>
+      <w:proofErr w:type="spellStart"/>
+      <w:r>
+        <w:rPr>
+          <w:rFonts w:ascii="Georgia" w:eastAsia="Times New Roman" w:hAnsi="Georgia" w:cs="Times New Roman"/>
+          <w:noProof w:val="0"/>
+          <w:color w:val="282828"/>
+          <w:sz w:val="21"/>
+          <w:szCs w:val="21"/>
+        </w:rPr>
+        <w:t>Kordy</w:t>
+      </w:r>
+      <w:proofErr w:type="spellEnd"/>
+      <w:r>
+        <w:rPr>
+          <w:rFonts w:ascii="Georgia" w:eastAsia="Times New Roman" w:hAnsi="Georgia" w:cs="Times New Roman"/>
+          <w:noProof w:val="0"/>
+          <w:color w:val="282828"/>
+          <w:sz w:val="21"/>
+          <w:szCs w:val="21"/>
+        </w:rPr>
+        <w:t xml:space="preserve"> H. Neue </w:t>
+      </w:r>
+      <w:proofErr w:type="spellStart"/>
+      <w:r>
+        <w:rPr>
+          <w:rFonts w:ascii="Georgia" w:eastAsia="Times New Roman" w:hAnsi="Georgia" w:cs="Times New Roman"/>
+          <w:noProof w:val="0"/>
+          <w:color w:val="282828"/>
+          <w:sz w:val="21"/>
+          <w:szCs w:val="21"/>
+        </w:rPr>
+        <w:t>Br¨cken</w:t>
+      </w:r>
+      <w:proofErr w:type="spellEnd"/>
+      <w:r>
+        <w:rPr>
+          <w:rFonts w:ascii="Georgia" w:eastAsia="Times New Roman" w:hAnsi="Georgia" w:cs="Times New Roman"/>
+          <w:noProof w:val="0"/>
+          <w:color w:val="282828"/>
+          <w:sz w:val="21"/>
+          <w:szCs w:val="21"/>
+        </w:rPr>
+        <w:t xml:space="preserve"> für </w:t>
+      </w:r>
+      <w:proofErr w:type="spellStart"/>
+      <w:r>
+        <w:rPr>
+          <w:rFonts w:ascii="Georgia" w:eastAsia="Times New Roman" w:hAnsi="Georgia" w:cs="Times New Roman"/>
+          <w:noProof w:val="0"/>
+          <w:color w:val="282828"/>
+          <w:sz w:val="21"/>
+          <w:szCs w:val="21"/>
+        </w:rPr>
+        <w:t>Lücken</w:t>
+      </w:r>
+      <w:proofErr w:type="spellEnd"/>
+      <w:r>
+        <w:rPr>
+          <w:rFonts w:ascii="Georgia" w:eastAsia="Times New Roman" w:hAnsi="Georgia" w:cs="Times New Roman"/>
+          <w:noProof w:val="0"/>
+          <w:color w:val="282828"/>
+          <w:sz w:val="21"/>
+          <w:szCs w:val="21"/>
+        </w:rPr>
+        <w:t xml:space="preserve"> in der </w:t>
+      </w:r>
+      <w:proofErr w:type="spellStart"/>
+      <w:r>
+        <w:rPr>
+          <w:rFonts w:ascii="Georgia" w:eastAsia="Times New Roman" w:hAnsi="Georgia" w:cs="Times New Roman"/>
+          <w:noProof w:val="0"/>
+          <w:color w:val="282828"/>
+          <w:sz w:val="21"/>
+          <w:szCs w:val="21"/>
+        </w:rPr>
+        <w:t>psychotherapeutischen</w:t>
+      </w:r>
+      <w:proofErr w:type="spellEnd"/>
+      <w:r>
+        <w:rPr>
+          <w:rFonts w:ascii="Georgia" w:eastAsia="Times New Roman" w:hAnsi="Georgia" w:cs="Times New Roman"/>
+          <w:noProof w:val="0"/>
+          <w:color w:val="282828"/>
+          <w:sz w:val="21"/>
+          <w:szCs w:val="21"/>
+        </w:rPr>
+        <w:t xml:space="preserve"> </w:t>
+      </w:r>
+      <w:proofErr w:type="spellStart"/>
+      <w:r>
+        <w:rPr>
+          <w:rFonts w:ascii="Georgia" w:eastAsia="Times New Roman" w:hAnsi="Georgia" w:cs="Times New Roman"/>
+          <w:noProof w:val="0"/>
+          <w:color w:val="282828"/>
+          <w:sz w:val="21"/>
+          <w:szCs w:val="21"/>
+        </w:rPr>
+        <w:t>Versorgung</w:t>
+      </w:r>
+      <w:proofErr w:type="spellEnd"/>
+      <w:r>
+        <w:rPr>
+          <w:rFonts w:ascii="Georgia" w:eastAsia="Times New Roman" w:hAnsi="Georgia" w:cs="Times New Roman"/>
+          <w:noProof w:val="0"/>
+          <w:color w:val="282828"/>
+          <w:sz w:val="21"/>
+          <w:szCs w:val="21"/>
+        </w:rPr>
+        <w:t xml:space="preserve"> </w:t>
+      </w:r>
+      <w:proofErr w:type="spellStart"/>
+      <w:r>
+        <w:rPr>
+          <w:rFonts w:ascii="Georgia" w:eastAsia="Times New Roman" w:hAnsi="Georgia" w:cs="Times New Roman"/>
+          <w:noProof w:val="0"/>
+          <w:color w:val="282828"/>
+          <w:sz w:val="21"/>
+          <w:szCs w:val="21"/>
+        </w:rPr>
+        <w:t>durch</w:t>
+      </w:r>
+      <w:proofErr w:type="spellEnd"/>
+      <w:r>
+        <w:rPr>
+          <w:rFonts w:ascii="Georgia" w:eastAsia="Times New Roman" w:hAnsi="Georgia" w:cs="Times New Roman"/>
+          <w:noProof w:val="0"/>
+          <w:color w:val="282828"/>
+          <w:sz w:val="21"/>
+          <w:szCs w:val="21"/>
+        </w:rPr>
+        <w:t xml:space="preserve"> das Internet: </w:t>
+      </w:r>
+      <w:proofErr w:type="spellStart"/>
+      <w:r>
+        <w:rPr>
+          <w:rFonts w:ascii="Georgia" w:eastAsia="Times New Roman" w:hAnsi="Georgia" w:cs="Times New Roman"/>
+          <w:noProof w:val="0"/>
+          <w:color w:val="282828"/>
+          <w:sz w:val="21"/>
+          <w:szCs w:val="21"/>
+        </w:rPr>
+        <w:t>Hoffnungen</w:t>
+      </w:r>
+      <w:proofErr w:type="spellEnd"/>
+      <w:r>
+        <w:rPr>
+          <w:rFonts w:ascii="Georgia" w:eastAsia="Times New Roman" w:hAnsi="Georgia" w:cs="Times New Roman"/>
+          <w:noProof w:val="0"/>
+          <w:color w:val="282828"/>
+          <w:sz w:val="21"/>
+          <w:szCs w:val="21"/>
+        </w:rPr>
+        <w:t xml:space="preserve">, </w:t>
+      </w:r>
+      <w:proofErr w:type="spellStart"/>
+      <w:r>
+        <w:rPr>
+          <w:rFonts w:ascii="Georgia" w:eastAsia="Times New Roman" w:hAnsi="Georgia" w:cs="Times New Roman"/>
+          <w:noProof w:val="0"/>
+          <w:color w:val="282828"/>
+          <w:sz w:val="21"/>
+          <w:szCs w:val="21"/>
+        </w:rPr>
+        <w:t>Herausforderungen</w:t>
+      </w:r>
+      <w:proofErr w:type="spellEnd"/>
+      <w:r>
+        <w:rPr>
+          <w:rFonts w:ascii="Georgia" w:eastAsia="Times New Roman" w:hAnsi="Georgia" w:cs="Times New Roman"/>
+          <w:noProof w:val="0"/>
+          <w:color w:val="282828"/>
+          <w:sz w:val="21"/>
+          <w:szCs w:val="21"/>
+        </w:rPr>
+        <w:t xml:space="preserve"> und </w:t>
+      </w:r>
+      <w:proofErr w:type="spellStart"/>
+      <w:r>
+        <w:rPr>
+          <w:rFonts w:ascii="Georgia" w:eastAsia="Times New Roman" w:hAnsi="Georgia" w:cs="Times New Roman"/>
+          <w:noProof w:val="0"/>
+          <w:color w:val="282828"/>
+          <w:sz w:val="21"/>
+          <w:szCs w:val="21"/>
+        </w:rPr>
+        <w:t>ein</w:t>
+      </w:r>
+      <w:proofErr w:type="spellEnd"/>
+      <w:r>
+        <w:rPr>
+          <w:rFonts w:ascii="Georgia" w:eastAsia="Times New Roman" w:hAnsi="Georgia" w:cs="Times New Roman"/>
+          <w:noProof w:val="0"/>
+          <w:color w:val="282828"/>
+          <w:sz w:val="21"/>
+          <w:szCs w:val="21"/>
+        </w:rPr>
+        <w:t xml:space="preserve"> </w:t>
+      </w:r>
+      <w:proofErr w:type="spellStart"/>
+      <w:r>
+        <w:rPr>
+          <w:rFonts w:ascii="Georgia" w:eastAsia="Times New Roman" w:hAnsi="Georgia" w:cs="Times New Roman"/>
+          <w:noProof w:val="0"/>
+          <w:color w:val="282828"/>
+          <w:sz w:val="21"/>
+          <w:szCs w:val="21"/>
+        </w:rPr>
+        <w:t>Lösungsansatz</w:t>
+      </w:r>
+      <w:proofErr w:type="spellEnd"/>
+      <w:r>
+        <w:rPr>
+          <w:rFonts w:ascii="Georgia" w:eastAsia="Times New Roman" w:hAnsi="Georgia" w:cs="Times New Roman"/>
+          <w:noProof w:val="0"/>
+          <w:color w:val="282828"/>
+          <w:sz w:val="21"/>
+          <w:szCs w:val="21"/>
+        </w:rPr>
+        <w:t xml:space="preserve"> [New bridges for gaps in psychotherapeutic service provision by the Internet: Hopes, challenges and a solution]. </w:t>
+      </w:r>
+      <w:proofErr w:type="spellStart"/>
+      <w:r>
+        <w:rPr>
+          <w:rFonts w:ascii="Arial" w:eastAsia="Times New Roman" w:hAnsi="Arial" w:cs="Arial"/>
+          <w:i/>
+          <w:iCs/>
+          <w:noProof w:val="0"/>
+          <w:color w:val="282828"/>
+          <w:sz w:val="21"/>
+          <w:szCs w:val="21"/>
+        </w:rPr>
+        <w:t>Psychother</w:t>
+      </w:r>
+      <w:proofErr w:type="spellEnd"/>
+      <w:r>
+        <w:rPr>
+          <w:rFonts w:ascii="Arial" w:eastAsia="Times New Roman" w:hAnsi="Arial" w:cs="Arial"/>
+          <w:i/>
+          <w:iCs/>
+          <w:noProof w:val="0"/>
+          <w:color w:val="282828"/>
+          <w:sz w:val="21"/>
+          <w:szCs w:val="21"/>
+        </w:rPr>
+        <w:t xml:space="preserve"> </w:t>
+      </w:r>
+      <w:proofErr w:type="spellStart"/>
+      <w:r>
+        <w:rPr>
+          <w:rFonts w:ascii="Arial" w:eastAsia="Times New Roman" w:hAnsi="Arial" w:cs="Arial"/>
+          <w:i/>
+          <w:iCs/>
+          <w:noProof w:val="0"/>
+          <w:color w:val="282828"/>
+          <w:sz w:val="21"/>
+          <w:szCs w:val="21"/>
+        </w:rPr>
+        <w:t>Psychosom</w:t>
+      </w:r>
+      <w:proofErr w:type="spellEnd"/>
+      <w:r>
+        <w:rPr>
+          <w:rFonts w:ascii="Arial" w:eastAsia="Times New Roman" w:hAnsi="Arial" w:cs="Arial"/>
+          <w:i/>
+          <w:iCs/>
+          <w:noProof w:val="0"/>
+          <w:color w:val="282828"/>
+          <w:sz w:val="21"/>
+          <w:szCs w:val="21"/>
+        </w:rPr>
+        <w:t xml:space="preserve"> Med Psychol</w:t>
+      </w:r>
+      <w:r>
+        <w:rPr>
+          <w:rFonts w:ascii="Georgia" w:eastAsia="Times New Roman" w:hAnsi="Georgia" w:cs="Times New Roman"/>
+          <w:noProof w:val="0"/>
+          <w:color w:val="282828"/>
+          <w:sz w:val="21"/>
+          <w:szCs w:val="21"/>
+        </w:rPr>
+        <w:t xml:space="preserve"> (2003) </w:t>
+      </w:r>
+    </w:p>
+    <w:p>
+      <w:pPr>
+        <w:spacing w:after="0" w:line="240" w:lineRule="auto"/>
+        <w:rPr>
+          <w:rFonts w:ascii="Times New Roman" w:eastAsia="Times New Roman" w:hAnsi="Times New Roman" w:cs="Times New Roman"/>
+          <w:noProof w:val="0"/>
+          <w:sz w:val="24"/>
+          <w:szCs w:val="24"/>
+        </w:rPr>
+      </w:pPr>
+    </w:p>
+    <w:p>
+      <w:pPr>
+        <w:spacing w:after="0" w:line="240" w:lineRule="auto"/>
+        <w:rPr>
+          <w:rFonts w:ascii="Times New Roman" w:eastAsia="Times New Roman" w:hAnsi="Times New Roman" w:cs="Times New Roman"/>
+          <w:noProof w:val="0"/>
+          <w:sz w:val="24"/>
+          <w:szCs w:val="24"/>
+        </w:rPr>
+      </w:pPr>
+      <w:proofErr w:type="spellStart"/>
+      <w:r>
+        <w:rPr>
+          <w:rFonts w:ascii="Georgia" w:eastAsia="Times New Roman" w:hAnsi="Georgia" w:cs="Times New Roman"/>
+          <w:noProof w:val="0"/>
+          <w:color w:val="282828"/>
+          <w:sz w:val="21"/>
+          <w:szCs w:val="21"/>
+        </w:rPr>
+        <w:t>Perle</w:t>
+      </w:r>
+      <w:proofErr w:type="spellEnd"/>
+      <w:r>
+        <w:rPr>
+          <w:rFonts w:ascii="Georgia" w:eastAsia="Times New Roman" w:hAnsi="Georgia" w:cs="Times New Roman"/>
+          <w:noProof w:val="0"/>
+          <w:color w:val="282828"/>
+          <w:sz w:val="21"/>
+          <w:szCs w:val="21"/>
+        </w:rPr>
+        <w:t xml:space="preserve"> JG, </w:t>
+      </w:r>
+      <w:proofErr w:type="spellStart"/>
+      <w:r>
+        <w:rPr>
+          <w:rFonts w:ascii="Georgia" w:eastAsia="Times New Roman" w:hAnsi="Georgia" w:cs="Times New Roman"/>
+          <w:noProof w:val="0"/>
+          <w:color w:val="282828"/>
+          <w:sz w:val="21"/>
+          <w:szCs w:val="21"/>
+        </w:rPr>
+        <w:t>Langsam</w:t>
+      </w:r>
+      <w:proofErr w:type="spellEnd"/>
+      <w:r>
+        <w:rPr>
+          <w:rFonts w:ascii="Georgia" w:eastAsia="Times New Roman" w:hAnsi="Georgia" w:cs="Times New Roman"/>
+          <w:noProof w:val="0"/>
+          <w:color w:val="282828"/>
+          <w:sz w:val="21"/>
+          <w:szCs w:val="21"/>
+        </w:rPr>
+        <w:t xml:space="preserve"> LC, Nierenberg B. Controversy clarified: An updated review of clinical psychology and tele-health. </w:t>
+      </w:r>
+      <w:r>
+        <w:rPr>
+          <w:rFonts w:ascii="Arial" w:eastAsia="Times New Roman" w:hAnsi="Arial" w:cs="Arial"/>
+          <w:i/>
+          <w:iCs/>
+          <w:noProof w:val="0"/>
+          <w:color w:val="282828"/>
+          <w:sz w:val="21"/>
+          <w:szCs w:val="21"/>
+        </w:rPr>
+        <w:t>Clin Psychol Rev</w:t>
+      </w:r>
+      <w:r>
+        <w:rPr>
+          <w:rFonts w:ascii="Georgia" w:eastAsia="Times New Roman" w:hAnsi="Georgia" w:cs="Times New Roman"/>
+          <w:noProof w:val="0"/>
+          <w:color w:val="282828"/>
+          <w:sz w:val="21"/>
+          <w:szCs w:val="21"/>
+        </w:rPr>
+        <w:t xml:space="preserve"> (2011) </w:t>
+      </w:r>
+    </w:p>
+    <w:p>
+      <w:pPr>
+        <w:spacing w:after="0" w:line="240" w:lineRule="auto"/>
+        <w:rPr>
+          <w:rFonts w:ascii="Times New Roman" w:eastAsia="Times New Roman" w:hAnsi="Times New Roman" w:cs="Times New Roman"/>
+          <w:noProof w:val="0"/>
+          <w:sz w:val="24"/>
+          <w:szCs w:val="24"/>
+        </w:rPr>
+      </w:pPr>
+    </w:p>
+    <w:p>
+      <w:pPr>
+        <w:spacing w:after="0" w:line="240" w:lineRule="auto"/>
+        <w:rPr>
+          <w:rFonts w:ascii="Times New Roman" w:eastAsia="Times New Roman" w:hAnsi="Times New Roman" w:cs="Times New Roman"/>
+          <w:noProof w:val="0"/>
+          <w:sz w:val="24"/>
+          <w:szCs w:val="24"/>
+        </w:rPr>
+      </w:pPr>
+      <w:r>
+        <w:rPr>
+          <w:rFonts w:ascii="Georgia" w:eastAsia="Times New Roman" w:hAnsi="Georgia" w:cs="Times New Roman"/>
+          <w:noProof w:val="0"/>
+          <w:color w:val="282828"/>
+          <w:sz w:val="21"/>
+          <w:szCs w:val="21"/>
+        </w:rPr>
+        <w:t> </w:t>
+      </w:r>
+      <w:proofErr w:type="spellStart"/>
+      <w:r>
+        <w:rPr>
+          <w:rFonts w:ascii="Georgia" w:eastAsia="Times New Roman" w:hAnsi="Georgia" w:cs="Times New Roman"/>
+          <w:noProof w:val="0"/>
+          <w:color w:val="282828"/>
+          <w:sz w:val="21"/>
+          <w:szCs w:val="21"/>
+        </w:rPr>
+        <w:t>Brenes</w:t>
+      </w:r>
+      <w:proofErr w:type="spellEnd"/>
+      <w:r>
+        <w:rPr>
+          <w:rFonts w:ascii="Georgia" w:eastAsia="Times New Roman" w:hAnsi="Georgia" w:cs="Times New Roman"/>
+          <w:noProof w:val="0"/>
+          <w:color w:val="282828"/>
+          <w:sz w:val="21"/>
+          <w:szCs w:val="21"/>
+        </w:rPr>
+        <w:t xml:space="preserve"> GA, Ingram CW, </w:t>
+      </w:r>
+      <w:proofErr w:type="spellStart"/>
+      <w:r>
+        <w:rPr>
+          <w:rFonts w:ascii="Georgia" w:eastAsia="Times New Roman" w:hAnsi="Georgia" w:cs="Times New Roman"/>
+          <w:noProof w:val="0"/>
+          <w:color w:val="282828"/>
+          <w:sz w:val="21"/>
+          <w:szCs w:val="21"/>
+        </w:rPr>
+        <w:t>Danhauer</w:t>
+      </w:r>
+      <w:proofErr w:type="spellEnd"/>
+      <w:r>
+        <w:rPr>
+          <w:rFonts w:ascii="Georgia" w:eastAsia="Times New Roman" w:hAnsi="Georgia" w:cs="Times New Roman"/>
+          <w:noProof w:val="0"/>
+          <w:color w:val="282828"/>
+          <w:sz w:val="21"/>
+          <w:szCs w:val="21"/>
+        </w:rPr>
+        <w:t xml:space="preserve"> SC. Benefits and challenges of conducting psychotherapy by telephone. </w:t>
+      </w:r>
+      <w:r>
+        <w:rPr>
+          <w:rFonts w:ascii="Arial" w:eastAsia="Times New Roman" w:hAnsi="Arial" w:cs="Arial"/>
+          <w:i/>
+          <w:iCs/>
+          <w:noProof w:val="0"/>
+          <w:color w:val="282828"/>
+          <w:sz w:val="21"/>
+          <w:szCs w:val="21"/>
+        </w:rPr>
+        <w:t xml:space="preserve">Prof Psychol: Res </w:t>
+      </w:r>
+      <w:proofErr w:type="spellStart"/>
+      <w:r>
+        <w:rPr>
+          <w:rFonts w:ascii="Arial" w:eastAsia="Times New Roman" w:hAnsi="Arial" w:cs="Arial"/>
+          <w:i/>
+          <w:iCs/>
+          <w:noProof w:val="0"/>
+          <w:color w:val="282828"/>
+          <w:sz w:val="21"/>
+          <w:szCs w:val="21"/>
+        </w:rPr>
+        <w:t>Pract</w:t>
+      </w:r>
+      <w:proofErr w:type="spellEnd"/>
+      <w:r>
+        <w:rPr>
+          <w:rFonts w:ascii="Georgia" w:eastAsia="Times New Roman" w:hAnsi="Georgia" w:cs="Times New Roman"/>
+          <w:noProof w:val="0"/>
+          <w:color w:val="282828"/>
+          <w:sz w:val="21"/>
+          <w:szCs w:val="21"/>
+        </w:rPr>
+        <w:t xml:space="preserve"> (2011) </w:t>
+      </w:r>
+    </w:p>
+    <w:p>
+      <w:pPr>
+        <w:spacing w:after="0" w:line="240" w:lineRule="auto"/>
+        <w:rPr>
+          <w:rFonts w:ascii="Times New Roman" w:eastAsia="Times New Roman" w:hAnsi="Times New Roman" w:cs="Times New Roman"/>
+          <w:noProof w:val="0"/>
+          <w:sz w:val="24"/>
+          <w:szCs w:val="24"/>
+        </w:rPr>
+      </w:pPr>
+    </w:p>
+    <w:p>
+      <w:pPr>
+        <w:spacing w:after="0" w:line="240" w:lineRule="auto"/>
+        <w:rPr>
+          <w:rFonts w:ascii="Times New Roman" w:eastAsia="Times New Roman" w:hAnsi="Times New Roman" w:cs="Times New Roman"/>
+          <w:noProof w:val="0"/>
+          <w:sz w:val="24"/>
+          <w:szCs w:val="24"/>
+        </w:rPr>
+      </w:pPr>
+      <w:proofErr w:type="spellStart"/>
+      <w:r>
+        <w:rPr>
+          <w:rFonts w:ascii="Georgia" w:eastAsia="Times New Roman" w:hAnsi="Georgia" w:cs="Times New Roman"/>
+          <w:noProof w:val="0"/>
+          <w:color w:val="282828"/>
+          <w:sz w:val="21"/>
+          <w:szCs w:val="21"/>
+        </w:rPr>
+        <w:t>Maheu</w:t>
+      </w:r>
+      <w:proofErr w:type="spellEnd"/>
+      <w:r>
+        <w:rPr>
+          <w:rFonts w:ascii="Georgia" w:eastAsia="Times New Roman" w:hAnsi="Georgia" w:cs="Times New Roman"/>
+          <w:noProof w:val="0"/>
+          <w:color w:val="282828"/>
+          <w:sz w:val="21"/>
+          <w:szCs w:val="21"/>
+        </w:rPr>
+        <w:t xml:space="preserve"> MM, McMenamin J, </w:t>
+      </w:r>
+      <w:proofErr w:type="spellStart"/>
+      <w:r>
+        <w:rPr>
+          <w:rFonts w:ascii="Georgia" w:eastAsia="Times New Roman" w:hAnsi="Georgia" w:cs="Times New Roman"/>
+          <w:noProof w:val="0"/>
+          <w:color w:val="282828"/>
+          <w:sz w:val="21"/>
+          <w:szCs w:val="21"/>
+        </w:rPr>
+        <w:t>Pulier</w:t>
+      </w:r>
+      <w:proofErr w:type="spellEnd"/>
+      <w:r>
+        <w:rPr>
+          <w:rFonts w:ascii="Georgia" w:eastAsia="Times New Roman" w:hAnsi="Georgia" w:cs="Times New Roman"/>
+          <w:noProof w:val="0"/>
+          <w:color w:val="282828"/>
+          <w:sz w:val="21"/>
+          <w:szCs w:val="21"/>
+        </w:rPr>
+        <w:t xml:space="preserve"> ML. Optimizing the use of technology in psychology with best practice principles. In: </w:t>
+      </w:r>
+      <w:proofErr w:type="spellStart"/>
+      <w:r>
+        <w:rPr>
+          <w:rFonts w:ascii="Georgia" w:eastAsia="Times New Roman" w:hAnsi="Georgia" w:cs="Times New Roman"/>
+          <w:noProof w:val="0"/>
+          <w:color w:val="282828"/>
+          <w:sz w:val="21"/>
+          <w:szCs w:val="21"/>
+        </w:rPr>
+        <w:t>Koocher</w:t>
+      </w:r>
+      <w:proofErr w:type="spellEnd"/>
+      <w:r>
+        <w:rPr>
+          <w:rFonts w:ascii="Georgia" w:eastAsia="Times New Roman" w:hAnsi="Georgia" w:cs="Times New Roman"/>
+          <w:noProof w:val="0"/>
+          <w:color w:val="282828"/>
+          <w:sz w:val="21"/>
+          <w:szCs w:val="21"/>
+        </w:rPr>
+        <w:t xml:space="preserve"> GP, Norcross JC, Greene BA, editors. </w:t>
+      </w:r>
+      <w:r>
+        <w:rPr>
+          <w:rFonts w:ascii="Arial" w:eastAsia="Times New Roman" w:hAnsi="Arial" w:cs="Arial"/>
+          <w:i/>
+          <w:iCs/>
+          <w:noProof w:val="0"/>
+          <w:color w:val="282828"/>
+          <w:sz w:val="21"/>
+          <w:szCs w:val="21"/>
+        </w:rPr>
+        <w:t>Psychologists’ desk reference</w:t>
+      </w:r>
+      <w:r>
+        <w:rPr>
+          <w:rFonts w:ascii="Georgia" w:eastAsia="Times New Roman" w:hAnsi="Georgia" w:cs="Times New Roman"/>
+          <w:noProof w:val="0"/>
+          <w:color w:val="282828"/>
+          <w:sz w:val="21"/>
+          <w:szCs w:val="21"/>
+        </w:rPr>
+        <w:t>, 3rd ed. New York, NY, US: Oxford University Press (2013)</w:t>
+      </w:r>
+    </w:p>
+    <w:p>
+      <w:pPr>
+        <w:spacing w:after="0" w:line="240" w:lineRule="auto"/>
+        <w:rPr>
+          <w:rFonts w:ascii="Times New Roman" w:eastAsia="Times New Roman" w:hAnsi="Times New Roman" w:cs="Times New Roman"/>
+          <w:noProof w:val="0"/>
+          <w:sz w:val="24"/>
+          <w:szCs w:val="24"/>
+        </w:rPr>
+      </w:pPr>
+    </w:p>
+    <w:p>
+      <w:pPr>
+        <w:spacing w:after="0" w:line="240" w:lineRule="auto"/>
+        <w:rPr>
+          <w:rFonts w:ascii="Times New Roman" w:eastAsia="Times New Roman" w:hAnsi="Times New Roman" w:cs="Times New Roman"/>
+          <w:noProof w:val="0"/>
+          <w:sz w:val="24"/>
+          <w:szCs w:val="24"/>
+        </w:rPr>
+      </w:pPr>
+      <w:proofErr w:type="spellStart"/>
+      <w:r>
+        <w:rPr>
+          <w:rFonts w:ascii="Georgia" w:eastAsia="Times New Roman" w:hAnsi="Georgia" w:cs="Times New Roman"/>
+          <w:noProof w:val="0"/>
+          <w:color w:val="282828"/>
+          <w:sz w:val="21"/>
+          <w:szCs w:val="21"/>
+        </w:rPr>
+        <w:t>Derse</w:t>
+      </w:r>
+      <w:proofErr w:type="spellEnd"/>
+      <w:r>
+        <w:rPr>
+          <w:rFonts w:ascii="Georgia" w:eastAsia="Times New Roman" w:hAnsi="Georgia" w:cs="Times New Roman"/>
+          <w:noProof w:val="0"/>
+          <w:color w:val="282828"/>
+          <w:sz w:val="21"/>
+          <w:szCs w:val="21"/>
+        </w:rPr>
+        <w:t xml:space="preserve"> AR, Miller TE. Net effect: Professional and ethical challenges of medicine online. </w:t>
+      </w:r>
+      <w:r>
+        <w:rPr>
+          <w:rFonts w:ascii="Arial" w:eastAsia="Times New Roman" w:hAnsi="Arial" w:cs="Arial"/>
+          <w:i/>
+          <w:iCs/>
+          <w:noProof w:val="0"/>
+          <w:color w:val="282828"/>
+          <w:sz w:val="21"/>
+          <w:szCs w:val="21"/>
+        </w:rPr>
+        <w:t xml:space="preserve">Cambridge Q </w:t>
+      </w:r>
+      <w:proofErr w:type="spellStart"/>
+      <w:r>
+        <w:rPr>
+          <w:rFonts w:ascii="Arial" w:eastAsia="Times New Roman" w:hAnsi="Arial" w:cs="Arial"/>
+          <w:i/>
+          <w:iCs/>
+          <w:noProof w:val="0"/>
+          <w:color w:val="282828"/>
+          <w:sz w:val="21"/>
+          <w:szCs w:val="21"/>
+        </w:rPr>
+        <w:t>Healthc</w:t>
+      </w:r>
+      <w:proofErr w:type="spellEnd"/>
+      <w:r>
+        <w:rPr>
+          <w:rFonts w:ascii="Arial" w:eastAsia="Times New Roman" w:hAnsi="Arial" w:cs="Arial"/>
+          <w:i/>
+          <w:iCs/>
+          <w:noProof w:val="0"/>
+          <w:color w:val="282828"/>
+          <w:sz w:val="21"/>
+          <w:szCs w:val="21"/>
+        </w:rPr>
+        <w:t xml:space="preserve"> Ethics</w:t>
+      </w:r>
+      <w:r>
+        <w:rPr>
+          <w:rFonts w:ascii="Georgia" w:eastAsia="Times New Roman" w:hAnsi="Georgia" w:cs="Times New Roman"/>
+          <w:noProof w:val="0"/>
+          <w:color w:val="282828"/>
+          <w:sz w:val="21"/>
+          <w:szCs w:val="21"/>
+        </w:rPr>
+        <w:t xml:space="preserve"> (2008) </w:t>
       </w:r>
     </w:p>
     <w:p>

</xml_diff>

<commit_message>
constraints are done :: references added
</commit_message>
<xml_diff>
--- a/Project Specification Report.docx
+++ b/Project Specification Report.docx
@@ -5,21 +5,23 @@
     <w:p>
       <w:pPr>
         <w:spacing w:after="0" w:line="240" w:lineRule="auto"/>
-        <w:ind w:left="720"/>
-        <w:jc w:val="both"/>
-        <w:rPr>
-          <w:rFonts w:ascii="Times New Roman" w:eastAsia="Times New Roman" w:hAnsi="Times New Roman" w:cs="Times New Roman"/>
-          <w:noProof w:val="0"/>
-          <w:lang w:val="tr-TR" w:eastAsia="tr-TR"/>
-        </w:rPr>
-      </w:pPr>
-      <w:r>
-        <w:rPr>
-          <w:rFonts w:ascii="Times New Roman" w:eastAsia="Times New Roman" w:hAnsi="Times New Roman" w:cs="Times New Roman"/>
+        <w:rPr>
+          <w:rFonts w:ascii="Times New Roman" w:eastAsia="Times New Roman" w:hAnsi="Times New Roman" w:cs="Times New Roman"/>
+          <w:noProof w:val="0"/>
+          <w:sz w:val="24"/>
+          <w:szCs w:val="24"/>
+          <w:lang w:val="tr-TR" w:eastAsia="tr-TR"/>
+        </w:rPr>
+      </w:pPr>
+      <w:r>
+        <w:rPr>
+          <w:rFonts w:ascii="Arial" w:eastAsia="Times New Roman" w:hAnsi="Arial" w:cs="Arial"/>
           <w:b/>
           <w:bCs/>
           <w:noProof w:val="0"/>
           <w:color w:val="000000"/>
+          <w:sz w:val="24"/>
+          <w:szCs w:val="24"/>
           <w:lang w:val="tr-TR" w:eastAsia="tr-TR"/>
         </w:rPr>
         <w:t>1.2 Constraints </w:t>
@@ -28,10 +30,11 @@
     <w:p>
       <w:pPr>
         <w:spacing w:after="0" w:line="240" w:lineRule="auto"/>
-        <w:jc w:val="both"/>
-        <w:rPr>
-          <w:rFonts w:ascii="Times New Roman" w:eastAsia="Times New Roman" w:hAnsi="Times New Roman" w:cs="Times New Roman"/>
-          <w:noProof w:val="0"/>
+        <w:rPr>
+          <w:rFonts w:ascii="Times New Roman" w:eastAsia="Times New Roman" w:hAnsi="Times New Roman" w:cs="Times New Roman"/>
+          <w:noProof w:val="0"/>
+          <w:sz w:val="24"/>
+          <w:szCs w:val="24"/>
           <w:lang w:val="tr-TR" w:eastAsia="tr-TR"/>
         </w:rPr>
       </w:pPr>
@@ -44,21 +47,43 @@
         <w:rPr>
           <w:rFonts w:ascii="Times New Roman" w:eastAsia="Times New Roman" w:hAnsi="Times New Roman" w:cs="Times New Roman"/>
           <w:noProof w:val="0"/>
-          <w:lang w:val="tr-TR" w:eastAsia="tr-TR"/>
-        </w:rPr>
-      </w:pPr>
-      <w:r>
-        <w:rPr>
-          <w:rFonts w:ascii="Times New Roman" w:eastAsia="Times New Roman" w:hAnsi="Times New Roman" w:cs="Times New Roman"/>
-          <w:noProof w:val="0"/>
-          <w:color w:val="000000"/>
-          <w:lang w:val="tr-TR" w:eastAsia="tr-TR"/>
-        </w:rPr>
-        <w:t>·     </w:t>
-      </w:r>
-      <w:r>
-        <w:rPr>
-          <w:rFonts w:ascii="Times New Roman" w:eastAsia="Times New Roman" w:hAnsi="Times New Roman" w:cs="Times New Roman"/>
+          <w:sz w:val="24"/>
+          <w:szCs w:val="24"/>
+          <w:lang w:val="tr-TR" w:eastAsia="tr-TR"/>
+        </w:rPr>
+      </w:pPr>
+      <w:r>
+        <w:rPr>
+          <w:rFonts w:ascii="Arial" w:eastAsia="Times New Roman" w:hAnsi="Arial" w:cs="Arial"/>
+          <w:noProof w:val="0"/>
+          <w:color w:val="000000"/>
+          <w:lang w:val="tr-TR" w:eastAsia="tr-TR"/>
+        </w:rPr>
+        <w:t>·</w:t>
+      </w:r>
+      <w:r>
+        <w:rPr>
+          <w:rFonts w:ascii="Arial" w:eastAsia="Times New Roman" w:hAnsi="Arial" w:cs="Arial"/>
+          <w:noProof w:val="0"/>
+          <w:color w:val="000000"/>
+          <w:sz w:val="14"/>
+          <w:szCs w:val="14"/>
+          <w:lang w:val="tr-TR" w:eastAsia="tr-TR"/>
+        </w:rPr>
+        <w:t xml:space="preserve">   </w:t>
+      </w:r>
+      <w:r>
+        <w:rPr>
+          <w:rFonts w:ascii="Arial" w:eastAsia="Times New Roman" w:hAnsi="Arial" w:cs="Arial"/>
+          <w:noProof w:val="0"/>
+          <w:color w:val="000000"/>
+          <w:lang w:val="tr-TR" w:eastAsia="tr-TR"/>
+        </w:rPr>
+        <w:t>  </w:t>
+      </w:r>
+      <w:r>
+        <w:rPr>
+          <w:rFonts w:ascii="Arial" w:eastAsia="Times New Roman" w:hAnsi="Arial" w:cs="Arial"/>
           <w:noProof w:val="0"/>
           <w:color w:val="000000"/>
           <w:lang w:val="tr-TR" w:eastAsia="tr-TR"/>
@@ -71,21 +96,44 @@
       <w:pPr>
         <w:spacing w:after="0" w:line="240" w:lineRule="auto"/>
         <w:ind w:firstLine="720"/>
-        <w:jc w:val="both"/>
-        <w:rPr>
-          <w:rFonts w:ascii="Times New Roman" w:eastAsia="Times New Roman" w:hAnsi="Times New Roman" w:cs="Times New Roman"/>
-          <w:noProof w:val="0"/>
-          <w:lang w:val="tr-TR" w:eastAsia="tr-TR"/>
-        </w:rPr>
-      </w:pPr>
-      <w:r>
-        <w:rPr>
-          <w:rFonts w:ascii="Times New Roman" w:eastAsia="Times New Roman" w:hAnsi="Times New Roman" w:cs="Times New Roman"/>
-          <w:noProof w:val="0"/>
-          <w:color w:val="000000"/>
-          <w:lang w:val="tr-TR" w:eastAsia="tr-TR"/>
-        </w:rPr>
-        <w:t>For the project, the cost for supplying a computer and camera must be considered.</w:t>
+        <w:rPr>
+          <w:rFonts w:ascii="Times New Roman" w:eastAsia="Times New Roman" w:hAnsi="Times New Roman" w:cs="Times New Roman"/>
+          <w:noProof w:val="0"/>
+          <w:sz w:val="24"/>
+          <w:szCs w:val="24"/>
+          <w:lang w:val="tr-TR" w:eastAsia="tr-TR"/>
+        </w:rPr>
+      </w:pPr>
+      <w:r>
+        <w:rPr>
+          <w:rFonts w:ascii="Arial" w:eastAsia="Times New Roman" w:hAnsi="Arial" w:cs="Arial"/>
+          <w:noProof w:val="0"/>
+          <w:color w:val="000000"/>
+          <w:lang w:val="tr-TR" w:eastAsia="tr-TR"/>
+        </w:rPr>
+        <w:t>For the project, the cost for supplying a computer and camera must be considered by the therapists if they don't. They will pay for our service as well.</w:t>
+      </w:r>
+    </w:p>
+    <w:p>
+      <w:pPr>
+        <w:spacing w:after="0" w:line="240" w:lineRule="auto"/>
+        <w:rPr>
+          <w:rFonts w:ascii="Times New Roman" w:eastAsia="Times New Roman" w:hAnsi="Times New Roman" w:cs="Times New Roman"/>
+          <w:noProof w:val="0"/>
+          <w:sz w:val="24"/>
+          <w:szCs w:val="24"/>
+          <w:lang w:val="tr-TR" w:eastAsia="tr-TR"/>
+        </w:rPr>
+      </w:pPr>
+      <w:r>
+        <w:rPr>
+          <w:rFonts w:ascii="Arial" w:eastAsia="Times New Roman" w:hAnsi="Arial" w:cs="Arial"/>
+          <w:noProof w:val="0"/>
+          <w:color w:val="000000"/>
+          <w:lang w:val="tr-TR" w:eastAsia="tr-TR"/>
+        </w:rPr>
+        <w:tab/>
+        <w:t>We will be paying for server, cloud service and database related prices monthly.</w:t>
       </w:r>
     </w:p>
     <w:p>
@@ -96,21 +144,43 @@
         <w:rPr>
           <w:rFonts w:ascii="Times New Roman" w:eastAsia="Times New Roman" w:hAnsi="Times New Roman" w:cs="Times New Roman"/>
           <w:noProof w:val="0"/>
-          <w:lang w:val="tr-TR" w:eastAsia="tr-TR"/>
-        </w:rPr>
-      </w:pPr>
-      <w:r>
-        <w:rPr>
-          <w:rFonts w:ascii="Times New Roman" w:eastAsia="Times New Roman" w:hAnsi="Times New Roman" w:cs="Times New Roman"/>
-          <w:noProof w:val="0"/>
-          <w:color w:val="000000"/>
-          <w:lang w:val="tr-TR" w:eastAsia="tr-TR"/>
-        </w:rPr>
-        <w:t>·     </w:t>
-      </w:r>
-      <w:r>
-        <w:rPr>
-          <w:rFonts w:ascii="Times New Roman" w:eastAsia="Times New Roman" w:hAnsi="Times New Roman" w:cs="Times New Roman"/>
+          <w:sz w:val="24"/>
+          <w:szCs w:val="24"/>
+          <w:lang w:val="tr-TR" w:eastAsia="tr-TR"/>
+        </w:rPr>
+      </w:pPr>
+      <w:r>
+        <w:rPr>
+          <w:rFonts w:ascii="Arial" w:eastAsia="Times New Roman" w:hAnsi="Arial" w:cs="Arial"/>
+          <w:noProof w:val="0"/>
+          <w:color w:val="000000"/>
+          <w:lang w:val="tr-TR" w:eastAsia="tr-TR"/>
+        </w:rPr>
+        <w:t>·</w:t>
+      </w:r>
+      <w:r>
+        <w:rPr>
+          <w:rFonts w:ascii="Arial" w:eastAsia="Times New Roman" w:hAnsi="Arial" w:cs="Arial"/>
+          <w:noProof w:val="0"/>
+          <w:color w:val="000000"/>
+          <w:sz w:val="14"/>
+          <w:szCs w:val="14"/>
+          <w:lang w:val="tr-TR" w:eastAsia="tr-TR"/>
+        </w:rPr>
+        <w:t xml:space="preserve">   </w:t>
+      </w:r>
+      <w:r>
+        <w:rPr>
+          <w:rFonts w:ascii="Arial" w:eastAsia="Times New Roman" w:hAnsi="Arial" w:cs="Arial"/>
+          <w:noProof w:val="0"/>
+          <w:color w:val="000000"/>
+          <w:lang w:val="tr-TR" w:eastAsia="tr-TR"/>
+        </w:rPr>
+        <w:t>  </w:t>
+      </w:r>
+      <w:r>
+        <w:rPr>
+          <w:rFonts w:ascii="Arial" w:eastAsia="Times New Roman" w:hAnsi="Arial" w:cs="Arial"/>
           <w:noProof w:val="0"/>
           <w:color w:val="000000"/>
           <w:lang w:val="tr-TR" w:eastAsia="tr-TR"/>
@@ -123,16 +193,17 @@
       <w:pPr>
         <w:spacing w:after="0" w:line="240" w:lineRule="auto"/>
         <w:ind w:firstLine="720"/>
-        <w:jc w:val="both"/>
-        <w:rPr>
-          <w:rFonts w:ascii="Times New Roman" w:eastAsia="Times New Roman" w:hAnsi="Times New Roman" w:cs="Times New Roman"/>
-          <w:noProof w:val="0"/>
-          <w:lang w:val="tr-TR" w:eastAsia="tr-TR"/>
-        </w:rPr>
-      </w:pPr>
-      <w:r>
-        <w:rPr>
-          <w:rFonts w:ascii="Times New Roman" w:eastAsia="Times New Roman" w:hAnsi="Times New Roman" w:cs="Times New Roman"/>
+        <w:rPr>
+          <w:rFonts w:ascii="Times New Roman" w:eastAsia="Times New Roman" w:hAnsi="Times New Roman" w:cs="Times New Roman"/>
+          <w:noProof w:val="0"/>
+          <w:sz w:val="24"/>
+          <w:szCs w:val="24"/>
+          <w:lang w:val="tr-TR" w:eastAsia="tr-TR"/>
+        </w:rPr>
+      </w:pPr>
+      <w:r>
+        <w:rPr>
+          <w:rFonts w:ascii="Arial" w:eastAsia="Times New Roman" w:hAnsi="Arial" w:cs="Arial"/>
           <w:noProof w:val="0"/>
           <w:color w:val="000000"/>
           <w:lang w:val="tr-TR" w:eastAsia="tr-TR"/>
@@ -144,16 +215,17 @@
       <w:pPr>
         <w:spacing w:after="0" w:line="240" w:lineRule="auto"/>
         <w:ind w:firstLine="720"/>
-        <w:jc w:val="both"/>
-        <w:rPr>
-          <w:rFonts w:ascii="Times New Roman" w:eastAsia="Times New Roman" w:hAnsi="Times New Roman" w:cs="Times New Roman"/>
-          <w:noProof w:val="0"/>
-          <w:lang w:val="tr-TR" w:eastAsia="tr-TR"/>
-        </w:rPr>
-      </w:pPr>
-      <w:r>
-        <w:rPr>
-          <w:rFonts w:ascii="Times New Roman" w:eastAsia="Times New Roman" w:hAnsi="Times New Roman" w:cs="Times New Roman"/>
+        <w:rPr>
+          <w:rFonts w:ascii="Times New Roman" w:eastAsia="Times New Roman" w:hAnsi="Times New Roman" w:cs="Times New Roman"/>
+          <w:noProof w:val="0"/>
+          <w:sz w:val="24"/>
+          <w:szCs w:val="24"/>
+          <w:lang w:val="tr-TR" w:eastAsia="tr-TR"/>
+        </w:rPr>
+      </w:pPr>
+      <w:r>
+        <w:rPr>
+          <w:rFonts w:ascii="Arial" w:eastAsia="Times New Roman" w:hAnsi="Arial" w:cs="Arial"/>
           <w:noProof w:val="0"/>
           <w:color w:val="000000"/>
           <w:lang w:val="tr-TR" w:eastAsia="tr-TR"/>
@@ -165,16 +237,17 @@
       <w:pPr>
         <w:spacing w:after="0" w:line="240" w:lineRule="auto"/>
         <w:ind w:left="720"/>
-        <w:jc w:val="both"/>
-        <w:rPr>
-          <w:rFonts w:ascii="Times New Roman" w:eastAsia="Times New Roman" w:hAnsi="Times New Roman" w:cs="Times New Roman"/>
-          <w:noProof w:val="0"/>
-          <w:lang w:val="tr-TR" w:eastAsia="tr-TR"/>
-        </w:rPr>
-      </w:pPr>
-      <w:r>
-        <w:rPr>
-          <w:rFonts w:ascii="Times New Roman" w:eastAsia="Times New Roman" w:hAnsi="Times New Roman" w:cs="Times New Roman"/>
+        <w:rPr>
+          <w:rFonts w:ascii="Times New Roman" w:eastAsia="Times New Roman" w:hAnsi="Times New Roman" w:cs="Times New Roman"/>
+          <w:noProof w:val="0"/>
+          <w:sz w:val="24"/>
+          <w:szCs w:val="24"/>
+          <w:lang w:val="tr-TR" w:eastAsia="tr-TR"/>
+        </w:rPr>
+      </w:pPr>
+      <w:r>
+        <w:rPr>
+          <w:rFonts w:ascii="Arial" w:eastAsia="Times New Roman" w:hAnsi="Arial" w:cs="Arial"/>
           <w:noProof w:val="0"/>
           <w:color w:val="000000"/>
           <w:lang w:val="tr-TR" w:eastAsia="tr-TR"/>
@@ -190,153 +263,115 @@
         <w:rPr>
           <w:rFonts w:ascii="Times New Roman" w:eastAsia="Times New Roman" w:hAnsi="Times New Roman" w:cs="Times New Roman"/>
           <w:noProof w:val="0"/>
-          <w:lang w:val="tr-TR" w:eastAsia="tr-TR"/>
-        </w:rPr>
-      </w:pPr>
-      <w:r>
-        <w:rPr>
-          <w:rFonts w:ascii="Times New Roman" w:eastAsia="Times New Roman" w:hAnsi="Times New Roman" w:cs="Times New Roman"/>
-          <w:noProof w:val="0"/>
-          <w:color w:val="000000"/>
-          <w:lang w:val="tr-TR" w:eastAsia="tr-TR"/>
-        </w:rPr>
-        <w:t>·     </w:t>
-      </w:r>
-      <w:r>
-        <w:rPr>
-          <w:rFonts w:ascii="Times New Roman" w:eastAsia="Times New Roman" w:hAnsi="Times New Roman" w:cs="Times New Roman"/>
+          <w:sz w:val="24"/>
+          <w:szCs w:val="24"/>
+          <w:lang w:val="tr-TR" w:eastAsia="tr-TR"/>
+        </w:rPr>
+      </w:pPr>
+      <w:r>
+        <w:rPr>
+          <w:rFonts w:ascii="Arial" w:eastAsia="Times New Roman" w:hAnsi="Arial" w:cs="Arial"/>
+          <w:noProof w:val="0"/>
+          <w:color w:val="000000"/>
+          <w:lang w:val="tr-TR" w:eastAsia="tr-TR"/>
+        </w:rPr>
+        <w:t>·</w:t>
+      </w:r>
+      <w:r>
+        <w:rPr>
+          <w:rFonts w:ascii="Arial" w:eastAsia="Times New Roman" w:hAnsi="Arial" w:cs="Arial"/>
+          <w:noProof w:val="0"/>
+          <w:color w:val="000000"/>
+          <w:sz w:val="14"/>
+          <w:szCs w:val="14"/>
+          <w:lang w:val="tr-TR" w:eastAsia="tr-TR"/>
+        </w:rPr>
+        <w:t xml:space="preserve">   </w:t>
+      </w:r>
+      <w:r>
+        <w:rPr>
+          <w:rFonts w:ascii="Arial" w:eastAsia="Times New Roman" w:hAnsi="Arial" w:cs="Arial"/>
+          <w:noProof w:val="0"/>
+          <w:color w:val="000000"/>
+          <w:lang w:val="tr-TR" w:eastAsia="tr-TR"/>
+        </w:rPr>
+        <w:t>  </w:t>
+      </w:r>
+      <w:r>
+        <w:rPr>
+          <w:rFonts w:ascii="Arial" w:eastAsia="Times New Roman" w:hAnsi="Arial" w:cs="Arial"/>
           <w:noProof w:val="0"/>
           <w:color w:val="000000"/>
           <w:lang w:val="tr-TR" w:eastAsia="tr-TR"/>
         </w:rPr>
         <w:tab/>
-        <w:t>Social</w:t>
+        <w:t>Political</w:t>
       </w:r>
     </w:p>
     <w:p>
       <w:pPr>
         <w:spacing w:after="0" w:line="240" w:lineRule="auto"/>
         <w:ind w:firstLine="720"/>
-        <w:jc w:val="both"/>
-        <w:rPr>
-          <w:rFonts w:ascii="Times New Roman" w:eastAsia="Times New Roman" w:hAnsi="Times New Roman" w:cs="Times New Roman"/>
-          <w:noProof w:val="0"/>
-          <w:lang w:val="tr-TR" w:eastAsia="tr-TR"/>
-        </w:rPr>
-      </w:pPr>
-      <w:r>
-        <w:rPr>
-          <w:rFonts w:ascii="Times New Roman" w:eastAsia="Times New Roman" w:hAnsi="Times New Roman" w:cs="Times New Roman"/>
-          <w:noProof w:val="0"/>
-          <w:color w:val="000000"/>
-          <w:lang w:val="tr-TR" w:eastAsia="tr-TR"/>
-        </w:rPr>
-        <w:t>To get more accurate results, training data should be diverse enough. The accuracy</w:t>
+        <w:rPr>
+          <w:rFonts w:ascii="Times New Roman" w:eastAsia="Times New Roman" w:hAnsi="Times New Roman" w:cs="Times New Roman"/>
+          <w:noProof w:val="0"/>
+          <w:sz w:val="24"/>
+          <w:szCs w:val="24"/>
+          <w:lang w:val="tr-TR" w:eastAsia="tr-TR"/>
+        </w:rPr>
+      </w:pPr>
+      <w:r>
+        <w:rPr>
+          <w:rFonts w:ascii="Arial" w:eastAsia="Times New Roman" w:hAnsi="Arial" w:cs="Arial"/>
+          <w:noProof w:val="0"/>
+          <w:color w:val="000000"/>
+          <w:lang w:val="tr-TR" w:eastAsia="tr-TR"/>
+        </w:rPr>
+        <w:t>Even though we are going to record the session and use the emotion recognition</w:t>
       </w:r>
     </w:p>
     <w:p>
       <w:pPr>
         <w:spacing w:after="0" w:line="240" w:lineRule="auto"/>
         <w:ind w:firstLine="720"/>
-        <w:jc w:val="both"/>
-        <w:rPr>
-          <w:rFonts w:ascii="Times New Roman" w:eastAsia="Times New Roman" w:hAnsi="Times New Roman" w:cs="Times New Roman"/>
-          <w:noProof w:val="0"/>
-          <w:lang w:val="tr-TR" w:eastAsia="tr-TR"/>
-        </w:rPr>
-      </w:pPr>
-      <w:r>
-        <w:rPr>
-          <w:rFonts w:ascii="Times New Roman" w:eastAsia="Times New Roman" w:hAnsi="Times New Roman" w:cs="Times New Roman"/>
-          <w:noProof w:val="0"/>
-          <w:color w:val="000000"/>
-          <w:lang w:val="tr-TR" w:eastAsia="tr-TR"/>
-        </w:rPr>
-        <w:t>of the facial emotion algorithm may change according to the skin color, any</w:t>
-      </w:r>
-    </w:p>
-    <w:p>
-      <w:pPr>
-        <w:spacing w:after="0" w:line="240" w:lineRule="auto"/>
-        <w:ind w:firstLine="720"/>
-        <w:jc w:val="both"/>
-        <w:rPr>
-          <w:rFonts w:ascii="Times New Roman" w:eastAsia="Times New Roman" w:hAnsi="Times New Roman" w:cs="Times New Roman"/>
-          <w:noProof w:val="0"/>
-          <w:lang w:val="tr-TR" w:eastAsia="tr-TR"/>
-        </w:rPr>
-      </w:pPr>
-      <w:r>
-        <w:rPr>
-          <w:rFonts w:ascii="Times New Roman" w:eastAsia="Times New Roman" w:hAnsi="Times New Roman" w:cs="Times New Roman"/>
-          <w:noProof w:val="0"/>
-          <w:color w:val="000000"/>
-          <w:lang w:val="tr-TR" w:eastAsia="tr-TR"/>
-        </w:rPr>
-        <w:t>disorder on the face, social norms and cultural differences in terms of the</w:t>
-      </w:r>
-    </w:p>
-    <w:p>
-      <w:pPr>
-        <w:spacing w:after="0" w:line="240" w:lineRule="auto"/>
-        <w:ind w:firstLine="720"/>
-        <w:jc w:val="both"/>
-        <w:rPr>
-          <w:rFonts w:ascii="Times New Roman" w:eastAsia="Times New Roman" w:hAnsi="Times New Roman" w:cs="Times New Roman"/>
-          <w:noProof w:val="0"/>
-          <w:lang w:val="tr-TR" w:eastAsia="tr-TR"/>
-        </w:rPr>
-      </w:pPr>
-      <w:r>
-        <w:rPr>
-          <w:rFonts w:ascii="Times New Roman" w:eastAsia="Times New Roman" w:hAnsi="Times New Roman" w:cs="Times New Roman"/>
-          <w:noProof w:val="0"/>
-          <w:color w:val="000000"/>
-          <w:lang w:val="tr-TR" w:eastAsia="tr-TR"/>
-        </w:rPr>
-        <w:t>expressions of emotions. For instance, a study testing algorithms of facial</w:t>
-      </w:r>
-    </w:p>
-    <w:p>
-      <w:pPr>
-        <w:spacing w:after="0" w:line="240" w:lineRule="auto"/>
-        <w:ind w:firstLine="720"/>
-        <w:jc w:val="both"/>
-        <w:rPr>
-          <w:rFonts w:ascii="Times New Roman" w:eastAsia="Times New Roman" w:hAnsi="Times New Roman" w:cs="Times New Roman"/>
-          <w:noProof w:val="0"/>
-          <w:lang w:val="tr-TR" w:eastAsia="tr-TR"/>
-        </w:rPr>
-      </w:pPr>
-      <w:r>
-        <w:rPr>
-          <w:rFonts w:ascii="Times New Roman" w:eastAsia="Times New Roman" w:hAnsi="Times New Roman" w:cs="Times New Roman"/>
-          <w:noProof w:val="0"/>
-          <w:color w:val="000000"/>
-          <w:lang w:val="tr-TR" w:eastAsia="tr-TR"/>
-        </w:rPr>
-        <w:t>emotion recognition revealed that they assigned more negative emotions (anger)</w:t>
+        <w:rPr>
+          <w:rFonts w:ascii="Times New Roman" w:eastAsia="Times New Roman" w:hAnsi="Times New Roman" w:cs="Times New Roman"/>
+          <w:noProof w:val="0"/>
+          <w:sz w:val="24"/>
+          <w:szCs w:val="24"/>
+          <w:lang w:val="tr-TR" w:eastAsia="tr-TR"/>
+        </w:rPr>
+      </w:pPr>
+      <w:r>
+        <w:rPr>
+          <w:rFonts w:ascii="Arial" w:eastAsia="Times New Roman" w:hAnsi="Arial" w:cs="Arial"/>
+          <w:noProof w:val="0"/>
+          <w:color w:val="000000"/>
+          <w:lang w:val="tr-TR" w:eastAsia="tr-TR"/>
+        </w:rPr>
+        <w:t>system if the patient has permission, outside of our project the usage of the</w:t>
       </w:r>
     </w:p>
     <w:p>
       <w:pPr>
         <w:spacing w:after="0" w:line="240" w:lineRule="auto"/>
         <w:ind w:left="720"/>
-        <w:jc w:val="both"/>
-        <w:rPr>
-          <w:rFonts w:ascii="Times New Roman" w:eastAsia="Times New Roman" w:hAnsi="Times New Roman" w:cs="Times New Roman"/>
-          <w:noProof w:val="0"/>
-          <w:lang w:val="tr-TR" w:eastAsia="tr-TR"/>
-        </w:rPr>
-      </w:pPr>
-      <w:r>
-        <w:rPr>
-          <w:rFonts w:ascii="Times New Roman" w:eastAsia="Times New Roman" w:hAnsi="Times New Roman" w:cs="Times New Roman"/>
-          <w:noProof w:val="0"/>
-          <w:color w:val="000000"/>
-          <w:lang w:val="tr-TR" w:eastAsia="tr-TR"/>
-        </w:rPr>
-        <w:t>to faces of people of African descent than to other faces. Furthermore, whenever there was ambiguity, the former were scored as angrier (Rhue, 2018).</w:t>
+        <w:rPr>
+          <w:rFonts w:ascii="Times New Roman" w:eastAsia="Times New Roman" w:hAnsi="Times New Roman" w:cs="Times New Roman"/>
+          <w:noProof w:val="0"/>
+          <w:sz w:val="24"/>
+          <w:szCs w:val="24"/>
+          <w:lang w:val="tr-TR" w:eastAsia="tr-TR"/>
+        </w:rPr>
+      </w:pPr>
+      <w:r>
+        <w:rPr>
+          <w:rFonts w:ascii="Arial" w:eastAsia="Times New Roman" w:hAnsi="Arial" w:cs="Arial"/>
+          <w:noProof w:val="0"/>
+          <w:color w:val="000000"/>
+          <w:lang w:val="tr-TR" w:eastAsia="tr-TR"/>
+        </w:rPr>
+        <w:t>system may invade personal space. Because of that reason, if a country prohibits emotion recognition, our project could not be used in such places.</w:t>
       </w:r>
     </w:p>
     <w:p>
@@ -347,111 +382,71 @@
         <w:rPr>
           <w:rFonts w:ascii="Times New Roman" w:eastAsia="Times New Roman" w:hAnsi="Times New Roman" w:cs="Times New Roman"/>
           <w:noProof w:val="0"/>
-          <w:lang w:val="tr-TR" w:eastAsia="tr-TR"/>
-        </w:rPr>
-      </w:pPr>
-      <w:r>
-        <w:rPr>
-          <w:rFonts w:ascii="Times New Roman" w:eastAsia="Times New Roman" w:hAnsi="Times New Roman" w:cs="Times New Roman"/>
-          <w:noProof w:val="0"/>
-          <w:color w:val="000000"/>
-          <w:lang w:val="tr-TR" w:eastAsia="tr-TR"/>
-        </w:rPr>
-        <w:t>·     </w:t>
-      </w:r>
-      <w:r>
-        <w:rPr>
-          <w:rFonts w:ascii="Times New Roman" w:eastAsia="Times New Roman" w:hAnsi="Times New Roman" w:cs="Times New Roman"/>
+          <w:sz w:val="24"/>
+          <w:szCs w:val="24"/>
+          <w:lang w:val="tr-TR" w:eastAsia="tr-TR"/>
+        </w:rPr>
+      </w:pPr>
+      <w:r>
+        <w:rPr>
+          <w:rFonts w:ascii="Arial" w:eastAsia="Times New Roman" w:hAnsi="Arial" w:cs="Arial"/>
+          <w:noProof w:val="0"/>
+          <w:color w:val="000000"/>
+          <w:lang w:val="tr-TR" w:eastAsia="tr-TR"/>
+        </w:rPr>
+        <w:t>·</w:t>
+      </w:r>
+      <w:r>
+        <w:rPr>
+          <w:rFonts w:ascii="Arial" w:eastAsia="Times New Roman" w:hAnsi="Arial" w:cs="Arial"/>
+          <w:noProof w:val="0"/>
+          <w:color w:val="000000"/>
+          <w:sz w:val="14"/>
+          <w:szCs w:val="14"/>
+          <w:lang w:val="tr-TR" w:eastAsia="tr-TR"/>
+        </w:rPr>
+        <w:t xml:space="preserve">   </w:t>
+      </w:r>
+      <w:r>
+        <w:rPr>
+          <w:rFonts w:ascii="Arial" w:eastAsia="Times New Roman" w:hAnsi="Arial" w:cs="Arial"/>
+          <w:noProof w:val="0"/>
+          <w:color w:val="000000"/>
+          <w:lang w:val="tr-TR" w:eastAsia="tr-TR"/>
+        </w:rPr>
+        <w:t>  </w:t>
+      </w:r>
+      <w:r>
+        <w:rPr>
+          <w:rFonts w:ascii="Arial" w:eastAsia="Times New Roman" w:hAnsi="Arial" w:cs="Arial"/>
           <w:noProof w:val="0"/>
           <w:color w:val="000000"/>
           <w:lang w:val="tr-TR" w:eastAsia="tr-TR"/>
         </w:rPr>
         <w:tab/>
-        <w:t>Political</w:t>
-      </w:r>
-    </w:p>
-    <w:p>
-      <w:pPr>
-        <w:spacing w:after="0" w:line="240" w:lineRule="auto"/>
-        <w:ind w:firstLine="720"/>
-        <w:jc w:val="both"/>
-        <w:rPr>
-          <w:rFonts w:ascii="Times New Roman" w:eastAsia="Times New Roman" w:hAnsi="Times New Roman" w:cs="Times New Roman"/>
-          <w:noProof w:val="0"/>
-          <w:lang w:val="tr-TR" w:eastAsia="tr-TR"/>
-        </w:rPr>
-      </w:pPr>
-      <w:r>
-        <w:rPr>
-          <w:rFonts w:ascii="Times New Roman" w:eastAsia="Times New Roman" w:hAnsi="Times New Roman" w:cs="Times New Roman"/>
-          <w:noProof w:val="0"/>
-          <w:color w:val="000000"/>
-          <w:lang w:val="tr-TR" w:eastAsia="tr-TR"/>
-        </w:rPr>
-        <w:t>Even though we are going to record the session and use the emotion recognition</w:t>
-      </w:r>
-    </w:p>
-    <w:p>
-      <w:pPr>
-        <w:spacing w:after="0" w:line="240" w:lineRule="auto"/>
-        <w:ind w:firstLine="720"/>
-        <w:jc w:val="both"/>
-        <w:rPr>
-          <w:rFonts w:ascii="Times New Roman" w:eastAsia="Times New Roman" w:hAnsi="Times New Roman" w:cs="Times New Roman"/>
-          <w:noProof w:val="0"/>
-          <w:lang w:val="tr-TR" w:eastAsia="tr-TR"/>
-        </w:rPr>
-      </w:pPr>
-      <w:r>
-        <w:rPr>
-          <w:rFonts w:ascii="Times New Roman" w:eastAsia="Times New Roman" w:hAnsi="Times New Roman" w:cs="Times New Roman"/>
-          <w:noProof w:val="0"/>
-          <w:color w:val="000000"/>
-          <w:lang w:val="tr-TR" w:eastAsia="tr-TR"/>
-        </w:rPr>
-        <w:t>system if the patient has permission, outside of our project the usage of the</w:t>
-      </w:r>
-    </w:p>
-    <w:p>
-      <w:pPr>
-        <w:spacing w:after="0" w:line="240" w:lineRule="auto"/>
-        <w:ind w:firstLine="720"/>
-        <w:jc w:val="both"/>
-        <w:rPr>
-          <w:rFonts w:ascii="Times New Roman" w:eastAsia="Times New Roman" w:hAnsi="Times New Roman" w:cs="Times New Roman"/>
-          <w:noProof w:val="0"/>
-          <w:lang w:val="tr-TR" w:eastAsia="tr-TR"/>
-        </w:rPr>
-      </w:pPr>
-      <w:r>
-        <w:rPr>
-          <w:rFonts w:ascii="Times New Roman" w:eastAsia="Times New Roman" w:hAnsi="Times New Roman" w:cs="Times New Roman"/>
-          <w:noProof w:val="0"/>
-          <w:color w:val="000000"/>
-          <w:lang w:val="tr-TR" w:eastAsia="tr-TR"/>
-        </w:rPr>
-        <w:t>system may invade personal space. Because of that there are some places where</w:t>
+        <w:t>Ethical</w:t>
       </w:r>
     </w:p>
     <w:p>
       <w:pPr>
         <w:spacing w:after="0" w:line="240" w:lineRule="auto"/>
         <w:ind w:left="720"/>
-        <w:jc w:val="both"/>
-        <w:rPr>
-          <w:rFonts w:ascii="Times New Roman" w:eastAsia="Times New Roman" w:hAnsi="Times New Roman" w:cs="Times New Roman"/>
-          <w:noProof w:val="0"/>
-          <w:lang w:val="tr-TR" w:eastAsia="tr-TR"/>
-        </w:rPr>
-      </w:pPr>
-      <w:r>
-        <w:rPr>
-          <w:rFonts w:ascii="Times New Roman" w:eastAsia="Times New Roman" w:hAnsi="Times New Roman" w:cs="Times New Roman"/>
-          <w:noProof w:val="0"/>
-          <w:color w:val="000000"/>
-          <w:lang w:val="tr-TR" w:eastAsia="tr-TR"/>
-        </w:rPr>
-        <w:t>emotion recognition is prohibited by law. In such places our project could not be used.</w:t>
+        <w:rPr>
+          <w:rFonts w:ascii="Times New Roman" w:eastAsia="Times New Roman" w:hAnsi="Times New Roman" w:cs="Times New Roman"/>
+          <w:noProof w:val="0"/>
+          <w:sz w:val="24"/>
+          <w:szCs w:val="24"/>
+          <w:lang w:val="tr-TR" w:eastAsia="tr-TR"/>
+        </w:rPr>
+      </w:pPr>
+      <w:r>
+        <w:rPr>
+          <w:rFonts w:ascii="Arial" w:eastAsia="Times New Roman" w:hAnsi="Arial" w:cs="Arial"/>
+          <w:noProof w:val="0"/>
+          <w:color w:val="000000"/>
+          <w:lang w:val="tr-TR" w:eastAsia="tr-TR"/>
+        </w:rPr>
+        <w:t>To use the system over patients and use their data, their permission must be obtained. To prevent security breaches and to ensure that the psychologist does not have access to the records after the process is done, records should be deleted automatically after a while. Also they won’t be shared with third parties or individuals.</w:t>
       </w:r>
     </w:p>
     <w:p>
@@ -462,90 +457,95 @@
         <w:rPr>
           <w:rFonts w:ascii="Times New Roman" w:eastAsia="Times New Roman" w:hAnsi="Times New Roman" w:cs="Times New Roman"/>
           <w:noProof w:val="0"/>
-          <w:lang w:val="tr-TR" w:eastAsia="tr-TR"/>
-        </w:rPr>
-      </w:pPr>
-      <w:r>
-        <w:rPr>
-          <w:rFonts w:ascii="Times New Roman" w:eastAsia="Times New Roman" w:hAnsi="Times New Roman" w:cs="Times New Roman"/>
-          <w:noProof w:val="0"/>
-          <w:color w:val="000000"/>
-          <w:lang w:val="tr-TR" w:eastAsia="tr-TR"/>
-        </w:rPr>
-        <w:t>·     </w:t>
-      </w:r>
-      <w:r>
-        <w:rPr>
-          <w:rFonts w:ascii="Times New Roman" w:eastAsia="Times New Roman" w:hAnsi="Times New Roman" w:cs="Times New Roman"/>
+          <w:sz w:val="24"/>
+          <w:szCs w:val="24"/>
+          <w:lang w:val="tr-TR" w:eastAsia="tr-TR"/>
+        </w:rPr>
+      </w:pPr>
+      <w:r>
+        <w:rPr>
+          <w:rFonts w:ascii="Arial" w:eastAsia="Times New Roman" w:hAnsi="Arial" w:cs="Arial"/>
+          <w:noProof w:val="0"/>
+          <w:color w:val="000000"/>
+          <w:lang w:val="tr-TR" w:eastAsia="tr-TR"/>
+        </w:rPr>
+        <w:t>·</w:t>
+      </w:r>
+      <w:r>
+        <w:rPr>
+          <w:rFonts w:ascii="Arial" w:eastAsia="Times New Roman" w:hAnsi="Arial" w:cs="Arial"/>
+          <w:noProof w:val="0"/>
+          <w:color w:val="000000"/>
+          <w:sz w:val="14"/>
+          <w:szCs w:val="14"/>
+          <w:lang w:val="tr-TR" w:eastAsia="tr-TR"/>
+        </w:rPr>
+        <w:t xml:space="preserve">   </w:t>
+      </w:r>
+      <w:r>
+        <w:rPr>
+          <w:rFonts w:ascii="Arial" w:eastAsia="Times New Roman" w:hAnsi="Arial" w:cs="Arial"/>
+          <w:noProof w:val="0"/>
+          <w:color w:val="000000"/>
+          <w:lang w:val="tr-TR" w:eastAsia="tr-TR"/>
+        </w:rPr>
+        <w:t>  </w:t>
+      </w:r>
+      <w:r>
+        <w:rPr>
+          <w:rFonts w:ascii="Arial" w:eastAsia="Times New Roman" w:hAnsi="Arial" w:cs="Arial"/>
           <w:noProof w:val="0"/>
           <w:color w:val="000000"/>
           <w:lang w:val="tr-TR" w:eastAsia="tr-TR"/>
         </w:rPr>
         <w:tab/>
-        <w:t>Ethical</w:t>
-      </w:r>
-    </w:p>
-    <w:p>
-      <w:pPr>
-        <w:spacing w:after="0" w:line="240" w:lineRule="auto"/>
-        <w:ind w:firstLine="720"/>
+        <w:t>Health and safety</w:t>
+      </w:r>
+    </w:p>
+    <w:p>
+      <w:pPr>
+        <w:spacing w:before="240" w:after="240" w:line="240" w:lineRule="auto"/>
+        <w:ind w:left="720"/>
         <w:jc w:val="both"/>
         <w:rPr>
           <w:rFonts w:ascii="Times New Roman" w:eastAsia="Times New Roman" w:hAnsi="Times New Roman" w:cs="Times New Roman"/>
           <w:noProof w:val="0"/>
-          <w:lang w:val="tr-TR" w:eastAsia="tr-TR"/>
-        </w:rPr>
-      </w:pPr>
-      <w:r>
-        <w:rPr>
-          <w:rFonts w:ascii="Times New Roman" w:eastAsia="Times New Roman" w:hAnsi="Times New Roman" w:cs="Times New Roman"/>
-          <w:noProof w:val="0"/>
-          <w:color w:val="000000"/>
-          <w:lang w:val="tr-TR" w:eastAsia="tr-TR"/>
-        </w:rPr>
-        <w:t>To use the system over a patient, permission of that patient must be obtained. Kayıt</w:t>
+          <w:sz w:val="24"/>
+          <w:szCs w:val="24"/>
+          <w:lang w:val="tr-TR" w:eastAsia="tr-TR"/>
+        </w:rPr>
+      </w:pPr>
+      <w:r>
+        <w:rPr>
+          <w:rFonts w:ascii="Arial" w:eastAsia="Times New Roman" w:hAnsi="Arial" w:cs="Arial"/>
+          <w:noProof w:val="0"/>
+          <w:color w:val="000000"/>
+          <w:lang w:val="tr-TR" w:eastAsia="tr-TR"/>
+        </w:rPr>
+        <w:t>To ensure safety, there should be a security system to prevent outside access rather than the psychologists who are the users of the system, to the records and the analysis of the patients. </w:t>
       </w:r>
     </w:p>
     <w:p>
       <w:pPr>
         <w:spacing w:before="240" w:after="240" w:line="240" w:lineRule="auto"/>
-        <w:ind w:firstLine="700"/>
+        <w:ind w:left="720"/>
         <w:jc w:val="both"/>
         <w:rPr>
           <w:rFonts w:ascii="Times New Roman" w:eastAsia="Times New Roman" w:hAnsi="Times New Roman" w:cs="Times New Roman"/>
           <w:noProof w:val="0"/>
-          <w:lang w:val="tr-TR" w:eastAsia="tr-TR"/>
-        </w:rPr>
-      </w:pPr>
-      <w:r>
-        <w:rPr>
-          <w:rFonts w:ascii="Times New Roman" w:eastAsia="Times New Roman" w:hAnsi="Times New Roman" w:cs="Times New Roman"/>
-          <w:noProof w:val="0"/>
-          <w:color w:val="000000"/>
-          <w:lang w:val="tr-TR" w:eastAsia="tr-TR"/>
-        </w:rPr>
-        <w:t>ve bilgilerin kullanılması</w:t>
-      </w:r>
-    </w:p>
-    <w:p>
-      <w:pPr>
-        <w:spacing w:before="240" w:after="240" w:line="240" w:lineRule="auto"/>
-        <w:ind w:firstLine="700"/>
-        <w:jc w:val="both"/>
-        <w:rPr>
-          <w:rFonts w:ascii="Times New Roman" w:eastAsia="Times New Roman" w:hAnsi="Times New Roman" w:cs="Times New Roman"/>
-          <w:noProof w:val="0"/>
-          <w:lang w:val="tr-TR" w:eastAsia="tr-TR"/>
-        </w:rPr>
-      </w:pPr>
-      <w:r>
-        <w:rPr>
-          <w:rFonts w:ascii="Times New Roman" w:eastAsia="Times New Roman" w:hAnsi="Times New Roman" w:cs="Times New Roman"/>
-          <w:noProof w:val="0"/>
-          <w:color w:val="000000"/>
-          <w:lang w:val="tr-TR" w:eastAsia="tr-TR"/>
-        </w:rPr>
-        <w:t>Video şifrelenecek 6 ay tutulacak, 3. Parti ve kişilerle paylaşılmayacak. </w:t>
+          <w:sz w:val="24"/>
+          <w:szCs w:val="24"/>
+          <w:lang w:val="tr-TR" w:eastAsia="tr-TR"/>
+        </w:rPr>
+      </w:pPr>
+      <w:r>
+        <w:rPr>
+          <w:rFonts w:ascii="Arial" w:eastAsia="Times New Roman" w:hAnsi="Arial" w:cs="Arial"/>
+          <w:noProof w:val="0"/>
+          <w:color w:val="000000"/>
+          <w:lang w:val="tr-TR" w:eastAsia="tr-TR"/>
+        </w:rPr>
+        <w:t>The therapists will analyze the patient better and patients' health will improve. The therapy sessions will improve thanks to our service. </w:t>
       </w:r>
     </w:p>
     <w:p>
@@ -556,69 +556,71 @@
         <w:rPr>
           <w:rFonts w:ascii="Times New Roman" w:eastAsia="Times New Roman" w:hAnsi="Times New Roman" w:cs="Times New Roman"/>
           <w:noProof w:val="0"/>
-          <w:lang w:val="tr-TR" w:eastAsia="tr-TR"/>
-        </w:rPr>
-      </w:pPr>
-      <w:r>
-        <w:rPr>
-          <w:rFonts w:ascii="Times New Roman" w:eastAsia="Times New Roman" w:hAnsi="Times New Roman" w:cs="Times New Roman"/>
-          <w:noProof w:val="0"/>
-          <w:color w:val="000000"/>
-          <w:lang w:val="tr-TR" w:eastAsia="tr-TR"/>
-        </w:rPr>
-        <w:t>·     </w:t>
-      </w:r>
-      <w:r>
-        <w:rPr>
-          <w:rFonts w:ascii="Times New Roman" w:eastAsia="Times New Roman" w:hAnsi="Times New Roman" w:cs="Times New Roman"/>
+          <w:sz w:val="24"/>
+          <w:szCs w:val="24"/>
+          <w:lang w:val="tr-TR" w:eastAsia="tr-TR"/>
+        </w:rPr>
+      </w:pPr>
+      <w:r>
+        <w:rPr>
+          <w:rFonts w:ascii="Arial" w:eastAsia="Times New Roman" w:hAnsi="Arial" w:cs="Arial"/>
+          <w:noProof w:val="0"/>
+          <w:color w:val="000000"/>
+          <w:lang w:val="tr-TR" w:eastAsia="tr-TR"/>
+        </w:rPr>
+        <w:t>·</w:t>
+      </w:r>
+      <w:r>
+        <w:rPr>
+          <w:rFonts w:ascii="Arial" w:eastAsia="Times New Roman" w:hAnsi="Arial" w:cs="Arial"/>
+          <w:noProof w:val="0"/>
+          <w:color w:val="000000"/>
+          <w:sz w:val="14"/>
+          <w:szCs w:val="14"/>
+          <w:lang w:val="tr-TR" w:eastAsia="tr-TR"/>
+        </w:rPr>
+        <w:t xml:space="preserve">   </w:t>
+      </w:r>
+      <w:r>
+        <w:rPr>
+          <w:rFonts w:ascii="Arial" w:eastAsia="Times New Roman" w:hAnsi="Arial" w:cs="Arial"/>
+          <w:noProof w:val="0"/>
+          <w:color w:val="000000"/>
+          <w:lang w:val="tr-TR" w:eastAsia="tr-TR"/>
+        </w:rPr>
+        <w:t>  </w:t>
+      </w:r>
+      <w:r>
+        <w:rPr>
+          <w:rFonts w:ascii="Arial" w:eastAsia="Times New Roman" w:hAnsi="Arial" w:cs="Arial"/>
           <w:noProof w:val="0"/>
           <w:color w:val="000000"/>
           <w:lang w:val="tr-TR" w:eastAsia="tr-TR"/>
         </w:rPr>
         <w:tab/>
-        <w:t>Health and safety</w:t>
-      </w:r>
-    </w:p>
-    <w:p>
-      <w:pPr>
-        <w:spacing w:before="240" w:after="240" w:line="240" w:lineRule="auto"/>
-        <w:ind w:firstLine="700"/>
-        <w:jc w:val="both"/>
-        <w:rPr>
-          <w:rFonts w:ascii="Times New Roman" w:eastAsia="Times New Roman" w:hAnsi="Times New Roman" w:cs="Times New Roman"/>
-          <w:noProof w:val="0"/>
-          <w:lang w:val="tr-TR" w:eastAsia="tr-TR"/>
-        </w:rPr>
-      </w:pPr>
-      <w:r>
-        <w:rPr>
-          <w:rFonts w:ascii="Times New Roman" w:eastAsia="Times New Roman" w:hAnsi="Times New Roman" w:cs="Times New Roman"/>
-          <w:noProof w:val="0"/>
-          <w:color w:val="000000"/>
-          <w:lang w:val="tr-TR" w:eastAsia="tr-TR"/>
-        </w:rPr>
-        <w:t>Other than the permission, there should be a security system to prevent outside access rather than the psychologists who are the users of the system, to the records and the analysis of the patients.</w:t>
-      </w:r>
-    </w:p>
-    <w:p>
-      <w:pPr>
-        <w:spacing w:after="0" w:line="240" w:lineRule="auto"/>
-        <w:ind w:firstLine="720"/>
-        <w:jc w:val="both"/>
-        <w:rPr>
-          <w:rFonts w:ascii="Times New Roman" w:eastAsia="Times New Roman" w:hAnsi="Times New Roman" w:cs="Times New Roman"/>
-          <w:noProof w:val="0"/>
-          <w:lang w:val="tr-TR" w:eastAsia="tr-TR"/>
-        </w:rPr>
-      </w:pPr>
-      <w:r>
-        <w:rPr>
-          <w:rFonts w:ascii="Times New Roman" w:eastAsia="Times New Roman" w:hAnsi="Times New Roman" w:cs="Times New Roman"/>
-          <w:noProof w:val="0"/>
-          <w:color w:val="000000"/>
-          <w:lang w:val="tr-TR" w:eastAsia="tr-TR"/>
-        </w:rPr>
-        <w:t>Our project has no bad effect on the health and safety of the people.</w:t>
+        <w:t>Manufacturability</w:t>
+      </w:r>
+    </w:p>
+    <w:p>
+      <w:pPr>
+        <w:spacing w:after="0" w:line="240" w:lineRule="auto"/>
+        <w:ind w:left="720"/>
+        <w:rPr>
+          <w:rFonts w:ascii="Times New Roman" w:eastAsia="Times New Roman" w:hAnsi="Times New Roman" w:cs="Times New Roman"/>
+          <w:noProof w:val="0"/>
+          <w:sz w:val="24"/>
+          <w:szCs w:val="24"/>
+          <w:lang w:val="tr-TR" w:eastAsia="tr-TR"/>
+        </w:rPr>
+      </w:pPr>
+      <w:r>
+        <w:rPr>
+          <w:rFonts w:ascii="Arial" w:eastAsia="Times New Roman" w:hAnsi="Arial" w:cs="Arial"/>
+          <w:noProof w:val="0"/>
+          <w:color w:val="000000"/>
+          <w:lang w:val="tr-TR" w:eastAsia="tr-TR"/>
+        </w:rPr>
+        <w:t>Manufacturability of the system is supplied by setting up the software to the computers, which can be done swiftly.</w:t>
       </w:r>
     </w:p>
     <w:p>
@@ -629,73 +631,43 @@
         <w:rPr>
           <w:rFonts w:ascii="Times New Roman" w:eastAsia="Times New Roman" w:hAnsi="Times New Roman" w:cs="Times New Roman"/>
           <w:noProof w:val="0"/>
-          <w:lang w:val="tr-TR" w:eastAsia="tr-TR"/>
-        </w:rPr>
-      </w:pPr>
-      <w:r>
-        <w:rPr>
-          <w:rFonts w:ascii="Times New Roman" w:eastAsia="Times New Roman" w:hAnsi="Times New Roman" w:cs="Times New Roman"/>
-          <w:noProof w:val="0"/>
-          <w:color w:val="000000"/>
-          <w:lang w:val="tr-TR" w:eastAsia="tr-TR"/>
-        </w:rPr>
-        <w:t>·     </w:t>
-      </w:r>
-      <w:r>
-        <w:rPr>
-          <w:rFonts w:ascii="Times New Roman" w:eastAsia="Times New Roman" w:hAnsi="Times New Roman" w:cs="Times New Roman"/>
-          <w:noProof w:val="0"/>
-          <w:color w:val="000000"/>
-          <w:lang w:val="tr-TR" w:eastAsia="tr-TR"/>
-        </w:rPr>
-        <w:tab/>
-        <w:t>Manufacturability</w:t>
-      </w:r>
-    </w:p>
-    <w:p>
-      <w:pPr>
-        <w:spacing w:after="0" w:line="240" w:lineRule="auto"/>
-        <w:ind w:left="720"/>
-        <w:jc w:val="both"/>
-        <w:rPr>
-          <w:rFonts w:ascii="Times New Roman" w:eastAsia="Times New Roman" w:hAnsi="Times New Roman" w:cs="Times New Roman"/>
-          <w:noProof w:val="0"/>
-          <w:lang w:val="tr-TR" w:eastAsia="tr-TR"/>
-        </w:rPr>
-      </w:pPr>
-      <w:r>
-        <w:rPr>
-          <w:rFonts w:ascii="Times New Roman" w:eastAsia="Times New Roman" w:hAnsi="Times New Roman" w:cs="Times New Roman"/>
-          <w:noProof w:val="0"/>
-          <w:color w:val="000000"/>
-          <w:lang w:val="tr-TR" w:eastAsia="tr-TR"/>
-        </w:rPr>
-        <w:t>To manufacture the system set up easily, a computer, camera and internet connection is needed. Yazılım bilgisayara set up edilecek.</w:t>
-      </w:r>
-    </w:p>
-    <w:p>
-      <w:pPr>
-        <w:spacing w:before="240" w:after="240" w:line="240" w:lineRule="auto"/>
-        <w:ind w:hanging="360"/>
-        <w:jc w:val="both"/>
-        <w:rPr>
-          <w:rFonts w:ascii="Times New Roman" w:eastAsia="Times New Roman" w:hAnsi="Times New Roman" w:cs="Times New Roman"/>
-          <w:noProof w:val="0"/>
-          <w:lang w:val="tr-TR" w:eastAsia="tr-TR"/>
-        </w:rPr>
-      </w:pPr>
-      <w:r>
-        <w:rPr>
-          <w:rFonts w:ascii="Times New Roman" w:eastAsia="Times New Roman" w:hAnsi="Times New Roman" w:cs="Times New Roman"/>
-          <w:noProof w:val="0"/>
-          <w:color w:val="000000"/>
-          <w:lang w:val="tr-TR" w:eastAsia="tr-TR"/>
-        </w:rPr>
-        <w:t>·     </w:t>
-      </w:r>
-      <w:r>
-        <w:rPr>
-          <w:rFonts w:ascii="Times New Roman" w:eastAsia="Times New Roman" w:hAnsi="Times New Roman" w:cs="Times New Roman"/>
+          <w:sz w:val="24"/>
+          <w:szCs w:val="24"/>
+          <w:lang w:val="tr-TR" w:eastAsia="tr-TR"/>
+        </w:rPr>
+      </w:pPr>
+      <w:r>
+        <w:rPr>
+          <w:rFonts w:ascii="Arial" w:eastAsia="Times New Roman" w:hAnsi="Arial" w:cs="Arial"/>
+          <w:noProof w:val="0"/>
+          <w:color w:val="000000"/>
+          <w:lang w:val="tr-TR" w:eastAsia="tr-TR"/>
+        </w:rPr>
+        <w:t>·</w:t>
+      </w:r>
+      <w:r>
+        <w:rPr>
+          <w:rFonts w:ascii="Arial" w:eastAsia="Times New Roman" w:hAnsi="Arial" w:cs="Arial"/>
+          <w:noProof w:val="0"/>
+          <w:color w:val="000000"/>
+          <w:sz w:val="14"/>
+          <w:szCs w:val="14"/>
+          <w:lang w:val="tr-TR" w:eastAsia="tr-TR"/>
+        </w:rPr>
+        <w:t xml:space="preserve">   </w:t>
+      </w:r>
+      <w:r>
+        <w:rPr>
+          <w:rFonts w:ascii="Arial" w:eastAsia="Times New Roman" w:hAnsi="Arial" w:cs="Arial"/>
+          <w:noProof w:val="0"/>
+          <w:color w:val="000000"/>
+          <w:lang w:val="tr-TR" w:eastAsia="tr-TR"/>
+        </w:rPr>
+        <w:t>  </w:t>
+      </w:r>
+      <w:r>
+        <w:rPr>
+          <w:rFonts w:ascii="Arial" w:eastAsia="Times New Roman" w:hAnsi="Arial" w:cs="Arial"/>
           <w:noProof w:val="0"/>
           <w:color w:val="000000"/>
           <w:lang w:val="tr-TR" w:eastAsia="tr-TR"/>
@@ -708,16 +680,17 @@
       <w:pPr>
         <w:spacing w:after="0" w:line="240" w:lineRule="auto"/>
         <w:ind w:left="720"/>
-        <w:jc w:val="both"/>
-        <w:rPr>
-          <w:rFonts w:ascii="Times New Roman" w:eastAsia="Times New Roman" w:hAnsi="Times New Roman" w:cs="Times New Roman"/>
-          <w:noProof w:val="0"/>
-          <w:lang w:val="tr-TR" w:eastAsia="tr-TR"/>
-        </w:rPr>
-      </w:pPr>
-      <w:r>
-        <w:rPr>
-          <w:rFonts w:ascii="Times New Roman" w:eastAsia="Times New Roman" w:hAnsi="Times New Roman" w:cs="Times New Roman"/>
+        <w:rPr>
+          <w:rFonts w:ascii="Times New Roman" w:eastAsia="Times New Roman" w:hAnsi="Times New Roman" w:cs="Times New Roman"/>
+          <w:noProof w:val="0"/>
+          <w:sz w:val="24"/>
+          <w:szCs w:val="24"/>
+          <w:lang w:val="tr-TR" w:eastAsia="tr-TR"/>
+        </w:rPr>
+      </w:pPr>
+      <w:r>
+        <w:rPr>
+          <w:rFonts w:ascii="Arial" w:eastAsia="Times New Roman" w:hAnsi="Arial" w:cs="Arial"/>
           <w:noProof w:val="0"/>
           <w:color w:val="000000"/>
           <w:shd w:val="clear" w:color="auto" w:fill="FFFFFF"/>
@@ -727,7 +700,7 @@
       </w:r>
       <w:r>
         <w:rPr>
-          <w:rFonts w:ascii="Times New Roman" w:eastAsia="Times New Roman" w:hAnsi="Times New Roman" w:cs="Times New Roman"/>
+          <w:rFonts w:ascii="Arial" w:eastAsia="Times New Roman" w:hAnsi="Arial" w:cs="Arial"/>
           <w:b/>
           <w:bCs/>
           <w:noProof w:val="0"/>
@@ -738,7 +711,7 @@
       </w:r>
       <w:r>
         <w:rPr>
-          <w:rFonts w:ascii="Times New Roman" w:eastAsia="Times New Roman" w:hAnsi="Times New Roman" w:cs="Times New Roman"/>
+          <w:rFonts w:ascii="Arial" w:eastAsia="Times New Roman" w:hAnsi="Arial" w:cs="Arial"/>
           <w:noProof w:val="0"/>
           <w:color w:val="000000"/>
           <w:lang w:val="tr-TR" w:eastAsia="tr-TR"/>
@@ -758,23 +731,44 @@
     </w:p>
     <w:p>
       <w:pPr>
-        <w:spacing w:after="0" w:line="240" w:lineRule="auto"/>
-        <w:ind w:firstLine="720"/>
-        <w:rPr>
-          <w:rFonts w:ascii="Times New Roman" w:eastAsia="Times New Roman" w:hAnsi="Times New Roman" w:cs="Times New Roman"/>
-          <w:noProof w:val="0"/>
-          <w:sz w:val="24"/>
-          <w:szCs w:val="24"/>
-        </w:rPr>
-      </w:pPr>
-      <w:r>
-        <w:rPr>
-          <w:rFonts w:ascii="Arial" w:eastAsia="Times New Roman" w:hAnsi="Arial" w:cs="Arial"/>
-          <w:noProof w:val="0"/>
-          <w:color w:val="000000"/>
+        <w:jc w:val="both"/>
+        <w:rPr>
+          <w:rFonts w:ascii="Times New Roman" w:hAnsi="Times New Roman" w:cs="Times New Roman"/>
           <w:sz w:val="32"/>
           <w:szCs w:val="32"/>
         </w:rPr>
+      </w:pPr>
+    </w:p>
+    <w:p>
+      <w:pPr>
+        <w:jc w:val="both"/>
+        <w:rPr>
+          <w:rFonts w:ascii="Times New Roman" w:hAnsi="Times New Roman" w:cs="Times New Roman"/>
+          <w:sz w:val="32"/>
+          <w:szCs w:val="32"/>
+        </w:rPr>
+      </w:pPr>
+    </w:p>
+    <w:p>
+      <w:pPr>
+        <w:spacing w:after="0" w:line="240" w:lineRule="auto"/>
+        <w:ind w:firstLine="720"/>
+        <w:rPr>
+          <w:rFonts w:ascii="Times New Roman" w:eastAsia="Times New Roman" w:hAnsi="Times New Roman" w:cs="Times New Roman"/>
+          <w:noProof w:val="0"/>
+          <w:sz w:val="24"/>
+          <w:szCs w:val="24"/>
+        </w:rPr>
+      </w:pPr>
+      <w:r>
+        <w:rPr>
+          <w:rFonts w:ascii="Arial" w:eastAsia="Times New Roman" w:hAnsi="Arial" w:cs="Arial"/>
+          <w:noProof w:val="0"/>
+          <w:color w:val="000000"/>
+          <w:sz w:val="32"/>
+          <w:szCs w:val="32"/>
+        </w:rPr>
+        <w:lastRenderedPageBreak/>
         <w:t>1.3 Professional and Ethical Issues </w:t>
       </w:r>
     </w:p>
@@ -815,9 +809,8 @@
           <w:noProof w:val="0"/>
           <w:color w:val="000000"/>
         </w:rPr>
-        <w:t xml:space="preserve">Users can only be logged in with the correct credentials including their username and password. While software malfunctions, data security may also be jeopardized , posing the risk of data leakage that are outside the therapist's </w:t>
-      </w:r>
-      <w:proofErr w:type="spellStart"/>
+        <w:t xml:space="preserve">Users can only be logged in with the correct credentials including their username and password. While software malfunctions, data security may also be </w:t>
+      </w:r>
       <w:proofErr w:type="gramStart"/>
       <w:r>
         <w:rPr>
@@ -825,7 +818,7 @@
           <w:noProof w:val="0"/>
           <w:color w:val="000000"/>
         </w:rPr>
-        <w:t>management..</w:t>
+        <w:t>jeopardized ,</w:t>
       </w:r>
       <w:proofErr w:type="gramEnd"/>
       <w:r>
@@ -834,7 +827,16 @@
           <w:noProof w:val="0"/>
           <w:color w:val="000000"/>
         </w:rPr>
-        <w:t>Apart</w:t>
+        <w:t xml:space="preserve"> posing the risk of data leakage that are outside the therapist's </w:t>
+      </w:r>
+      <w:proofErr w:type="spellStart"/>
+      <w:r>
+        <w:rPr>
+          <w:rFonts w:ascii="Times New Roman" w:eastAsia="Times New Roman" w:hAnsi="Times New Roman" w:cs="Times New Roman"/>
+          <w:noProof w:val="0"/>
+          <w:color w:val="000000"/>
+        </w:rPr>
+        <w:t>management..Apart</w:t>
       </w:r>
       <w:proofErr w:type="spellEnd"/>
       <w:r>
@@ -2645,10 +2647,11 @@
       <w:pPr>
         <w:spacing w:after="0" w:line="240" w:lineRule="auto"/>
         <w:rPr>
-          <w:rFonts w:ascii="Times New Roman" w:eastAsia="Times New Roman" w:hAnsi="Times New Roman" w:cs="Times New Roman"/>
-          <w:noProof w:val="0"/>
-          <w:sz w:val="24"/>
-          <w:szCs w:val="24"/>
+          <w:rFonts w:ascii="Georgia" w:eastAsia="Times New Roman" w:hAnsi="Georgia" w:cs="Times New Roman"/>
+          <w:noProof w:val="0"/>
+          <w:color w:val="282828"/>
+          <w:sz w:val="21"/>
+          <w:szCs w:val="21"/>
         </w:rPr>
       </w:pPr>
       <w:proofErr w:type="spellStart"/>
@@ -2721,6 +2724,74 @@
         </w:rPr>
         <w:t xml:space="preserve"> (2008) </w:t>
       </w:r>
+    </w:p>
+    <w:p>
+      <w:pPr>
+        <w:spacing w:after="0" w:line="240" w:lineRule="auto"/>
+        <w:rPr>
+          <w:rFonts w:ascii="Georgia" w:eastAsia="Times New Roman" w:hAnsi="Georgia" w:cs="Times New Roman"/>
+          <w:noProof w:val="0"/>
+          <w:color w:val="282828"/>
+          <w:sz w:val="21"/>
+          <w:szCs w:val="21"/>
+        </w:rPr>
+      </w:pPr>
+    </w:p>
+    <w:p>
+      <w:pPr>
+        <w:pStyle w:val="NormalWeb"/>
+        <w:spacing w:before="0" w:beforeAutospacing="0" w:after="0" w:afterAutospacing="0"/>
+      </w:pPr>
+      <w:r>
+        <w:rPr>
+          <w:rFonts w:ascii="Arial" w:hAnsi="Arial" w:cs="Arial"/>
+          <w:color w:val="000000"/>
+          <w:sz w:val="22"/>
+          <w:szCs w:val="22"/>
+        </w:rPr>
+        <w:t>https://recfaces.com/articles/how-facial-recognition-works#11</w:t>
+      </w:r>
+    </w:p>
+    <w:p>
+      <w:pPr>
+        <w:pStyle w:val="NormalWeb"/>
+        <w:spacing w:before="0" w:beforeAutospacing="0" w:after="0" w:afterAutospacing="0"/>
+      </w:pPr>
+      <w:r>
+        <w:rPr>
+          <w:rFonts w:ascii="Arial" w:hAnsi="Arial" w:cs="Arial"/>
+          <w:color w:val="000000"/>
+          <w:sz w:val="22"/>
+          <w:szCs w:val="22"/>
+        </w:rPr>
+        <w:t>https://edps.europa.eu/system/files/2021-05/21-05-26_techdispatch-facial-emotion-recognition_ref_en.pdf</w:t>
+      </w:r>
+    </w:p>
+    <w:p>
+      <w:pPr>
+        <w:pStyle w:val="NormalWeb"/>
+        <w:spacing w:before="0" w:beforeAutospacing="0" w:after="0" w:afterAutospacing="0"/>
+      </w:pPr>
+      <w:r>
+        <w:rPr>
+          <w:rFonts w:ascii="Arial" w:hAnsi="Arial" w:cs="Arial"/>
+          <w:color w:val="000000"/>
+          <w:sz w:val="22"/>
+          <w:szCs w:val="22"/>
+        </w:rPr>
+        <w:t>https://recfaces.com/articles/emotion-recognition#7</w:t>
+      </w:r>
+    </w:p>
+    <w:p>
+      <w:pPr>
+        <w:spacing w:after="0" w:line="240" w:lineRule="auto"/>
+        <w:rPr>
+          <w:rFonts w:ascii="Times New Roman" w:eastAsia="Times New Roman" w:hAnsi="Times New Roman" w:cs="Times New Roman"/>
+          <w:noProof w:val="0"/>
+          <w:sz w:val="24"/>
+          <w:szCs w:val="24"/>
+        </w:rPr>
+      </w:pPr>
     </w:p>
     <w:p>
       <w:pPr>

</xml_diff>